<commit_message>
udah dapet lumayan nih bab 3
</commit_message>
<xml_diff>
--- a/SKRIPSi!/BAB III.docx
+++ b/SKRIPSi!/BAB III.docx
@@ -195,7 +195,6 @@
         <w:rPr>
           <w:lang w:val="id-ID"/>
         </w:rPr>
-        <w:lastRenderedPageBreak/>
         <w:t>Analisis Kebutuhan</w:t>
       </w:r>
     </w:p>
@@ -241,13 +240,175 @@
     </w:p>
     <w:p>
       <w:pPr>
-        <w:ind w:left="2160"/>
-        <w:rPr>
-          <w:lang w:val="id-ID"/>
-        </w:rPr>
-      </w:pPr>
-      <w:bookmarkStart w:id="0" w:name="_GoBack"/>
-      <w:bookmarkEnd w:id="0"/>
+        <w:ind w:left="2160" w:firstLine="630"/>
+        <w:jc w:val="both"/>
+        <w:rPr>
+          <w:rFonts w:ascii="Arial" w:hAnsi="Arial" w:cs="Arial"/>
+          <w:sz w:val="24"/>
+          <w:szCs w:val="24"/>
+          <w:lang w:val="id-ID"/>
+        </w:rPr>
+      </w:pPr>
+      <w:r>
+        <w:rPr>
+          <w:rFonts w:ascii="Arial" w:hAnsi="Arial" w:cs="Arial"/>
+          <w:sz w:val="24"/>
+          <w:szCs w:val="24"/>
+          <w:lang w:val="id-ID"/>
+        </w:rPr>
+        <w:t>Kebutuhan fungsional merupakan kebutuhan yang harus dilakukan oleh sebuah aplikasi untuk mencapai tujuan dari aplikasi tersebut. Dalam aplikasi tersbut, kebutuhan fungsional yang harus dipenuhi sebagai berikut:</w:t>
+      </w:r>
+    </w:p>
+    <w:p>
+      <w:pPr>
+        <w:pStyle w:val="ListParagraph"/>
+        <w:numPr>
+          <w:ilvl w:val="3"/>
+          <w:numId w:val="31"/>
+        </w:numPr>
+        <w:jc w:val="both"/>
+        <w:rPr>
+          <w:rFonts w:ascii="Arial" w:hAnsi="Arial" w:cs="Arial"/>
+          <w:sz w:val="24"/>
+          <w:szCs w:val="24"/>
+          <w:lang w:val="id-ID"/>
+        </w:rPr>
+      </w:pPr>
+      <w:r>
+        <w:rPr>
+          <w:rFonts w:ascii="Arial" w:hAnsi="Arial" w:cs="Arial"/>
+          <w:sz w:val="24"/>
+          <w:szCs w:val="24"/>
+          <w:lang w:val="id-ID"/>
+        </w:rPr>
+        <w:t xml:space="preserve">Sistem </w:t>
+      </w:r>
+      <w:r>
+        <w:rPr>
+          <w:rFonts w:ascii="Arial" w:hAnsi="Arial" w:cs="Arial"/>
+          <w:sz w:val="24"/>
+          <w:szCs w:val="24"/>
+          <w:lang w:val="id-ID"/>
+        </w:rPr>
+        <w:t>yang dibangun</w:t>
+      </w:r>
+      <w:r>
+        <w:rPr>
+          <w:rFonts w:ascii="Arial" w:hAnsi="Arial" w:cs="Arial"/>
+          <w:sz w:val="24"/>
+          <w:szCs w:val="24"/>
+          <w:lang w:val="id-ID"/>
+        </w:rPr>
+        <w:t xml:space="preserve"> m</w:t>
+      </w:r>
+      <w:r>
+        <w:rPr>
+          <w:rFonts w:ascii="Arial" w:hAnsi="Arial" w:cs="Arial"/>
+          <w:sz w:val="24"/>
+          <w:szCs w:val="24"/>
+          <w:lang w:val="id-ID"/>
+        </w:rPr>
+        <w:t>ampu menerima inputan dari</w:t>
+      </w:r>
+      <w:r>
+        <w:rPr>
+          <w:rFonts w:ascii="Arial" w:hAnsi="Arial" w:cs="Arial"/>
+          <w:sz w:val="24"/>
+          <w:szCs w:val="24"/>
+          <w:lang w:val="id-ID"/>
+        </w:rPr>
+        <w:t xml:space="preserve"> user atau pengguna baik untuk mengisi biodata maupun menentukan pilihan dari gejala yang diderita berdasarkan data dari dokter.</w:t>
+      </w:r>
+    </w:p>
+    <w:p>
+      <w:pPr>
+        <w:pStyle w:val="ListParagraph"/>
+        <w:numPr>
+          <w:ilvl w:val="3"/>
+          <w:numId w:val="31"/>
+        </w:numPr>
+        <w:jc w:val="both"/>
+        <w:rPr>
+          <w:rFonts w:ascii="Arial" w:hAnsi="Arial" w:cs="Arial"/>
+          <w:sz w:val="24"/>
+          <w:szCs w:val="24"/>
+          <w:lang w:val="id-ID"/>
+        </w:rPr>
+      </w:pPr>
+      <w:r>
+        <w:rPr>
+          <w:rFonts w:ascii="Arial" w:hAnsi="Arial" w:cs="Arial"/>
+          <w:sz w:val="24"/>
+          <w:szCs w:val="24"/>
+          <w:lang w:val="id-ID"/>
+        </w:rPr>
+        <w:t xml:space="preserve">Sistem yang dibangun dapat melakukan proses untuk menerima informasi yag berupa hasil diagnosis berdasarkan pilihan-pilihan gejala yang user berikan dengan mengimplementasikan metode </w:t>
+      </w:r>
+      <w:r>
+        <w:rPr>
+          <w:rFonts w:ascii="Arial" w:hAnsi="Arial" w:cs="Arial"/>
+          <w:i/>
+          <w:sz w:val="24"/>
+          <w:szCs w:val="24"/>
+          <w:lang w:val="id-ID"/>
+        </w:rPr>
+        <w:t>Depth First Search</w:t>
+      </w:r>
+      <w:r>
+        <w:rPr>
+          <w:rFonts w:ascii="Arial" w:hAnsi="Arial" w:cs="Arial"/>
+          <w:i/>
+          <w:sz w:val="24"/>
+          <w:szCs w:val="24"/>
+          <w:lang w:val="id-ID"/>
+        </w:rPr>
+        <w:t xml:space="preserve"> </w:t>
+      </w:r>
+      <w:r>
+        <w:rPr>
+          <w:rFonts w:ascii="Arial" w:hAnsi="Arial" w:cs="Arial"/>
+          <w:sz w:val="24"/>
+          <w:szCs w:val="24"/>
+          <w:lang w:val="id-ID"/>
+        </w:rPr>
+        <w:t xml:space="preserve">dan </w:t>
+      </w:r>
+      <w:r>
+        <w:rPr>
+          <w:rFonts w:ascii="Arial" w:hAnsi="Arial" w:cs="Arial"/>
+          <w:i/>
+          <w:sz w:val="24"/>
+          <w:szCs w:val="24"/>
+          <w:lang w:val="id-ID"/>
+        </w:rPr>
+        <w:t>Dempster Shafer.</w:t>
+      </w:r>
+    </w:p>
+    <w:p>
+      <w:pPr>
+        <w:pStyle w:val="ListParagraph"/>
+        <w:numPr>
+          <w:ilvl w:val="3"/>
+          <w:numId w:val="31"/>
+        </w:numPr>
+        <w:jc w:val="both"/>
+        <w:rPr>
+          <w:rFonts w:ascii="Arial" w:hAnsi="Arial" w:cs="Arial"/>
+          <w:sz w:val="24"/>
+          <w:szCs w:val="24"/>
+          <w:lang w:val="id-ID"/>
+        </w:rPr>
+      </w:pPr>
+      <w:r>
+        <w:rPr>
+          <w:rFonts w:ascii="Arial" w:hAnsi="Arial" w:cs="Arial"/>
+          <w:sz w:val="24"/>
+          <w:szCs w:val="24"/>
+          <w:lang w:val="id-ID"/>
+        </w:rPr>
+        <w:lastRenderedPageBreak/>
+        <w:t>Sistem yang dibangun bisa memberikan solusi atau penanganan sebagai tindakan lanjut berdasarkan kemungkinan hasil diagnosis.</w:t>
+      </w:r>
     </w:p>
     <w:p>
       <w:pPr>
@@ -267,6 +428,366 @@
         </w:rPr>
         <w:t>Kebutuhan non-fungsional</w:t>
       </w:r>
+    </w:p>
+    <w:p>
+      <w:pPr>
+        <w:ind w:left="2160"/>
+        <w:jc w:val="both"/>
+        <w:rPr>
+          <w:rFonts w:ascii="Arial" w:hAnsi="Arial" w:cs="Arial"/>
+          <w:sz w:val="24"/>
+          <w:szCs w:val="24"/>
+          <w:lang w:val="id-ID"/>
+        </w:rPr>
+      </w:pPr>
+      <w:r>
+        <w:rPr>
+          <w:rFonts w:ascii="Arial" w:hAnsi="Arial" w:cs="Arial"/>
+          <w:sz w:val="24"/>
+          <w:szCs w:val="24"/>
+          <w:lang w:val="id-ID"/>
+        </w:rPr>
+        <w:t>Kebutuhan non-fungsional merupakan kebutuhan yang tidak secara langsung berhubungan dengan sistem dan bertujuan sebagai pelengkap yang dapat</w:t>
+      </w:r>
+      <w:r>
+        <w:rPr>
+          <w:rFonts w:ascii="Arial" w:hAnsi="Arial" w:cs="Arial"/>
+          <w:sz w:val="24"/>
+          <w:szCs w:val="24"/>
+          <w:lang w:val="id-ID"/>
+        </w:rPr>
+        <w:t xml:space="preserve"> mendukung kinerja sistem yang akan dibangun.</w:t>
+      </w:r>
+      <w:r>
+        <w:rPr>
+          <w:rFonts w:ascii="Arial" w:hAnsi="Arial" w:cs="Arial"/>
+          <w:sz w:val="24"/>
+          <w:szCs w:val="24"/>
+          <w:lang w:val="id-ID"/>
+        </w:rPr>
+        <w:t xml:space="preserve"> Adapun kebutuhan non-fungsional yang harus dipenuhi sebagai beriku :</w:t>
+      </w:r>
+    </w:p>
+    <w:p>
+      <w:pPr>
+        <w:pStyle w:val="ListParagraph"/>
+        <w:numPr>
+          <w:ilvl w:val="3"/>
+          <w:numId w:val="31"/>
+        </w:numPr>
+        <w:jc w:val="both"/>
+        <w:rPr>
+          <w:rFonts w:ascii="Arial" w:hAnsi="Arial" w:cs="Arial"/>
+          <w:sz w:val="24"/>
+          <w:szCs w:val="24"/>
+          <w:lang w:val="id-ID"/>
+        </w:rPr>
+      </w:pPr>
+      <w:r>
+        <w:rPr>
+          <w:rFonts w:ascii="Arial" w:hAnsi="Arial" w:cs="Arial"/>
+          <w:sz w:val="24"/>
+          <w:szCs w:val="24"/>
+          <w:lang w:val="id-ID"/>
+        </w:rPr>
+        <w:t>Performa</w:t>
+      </w:r>
+    </w:p>
+    <w:p>
+      <w:pPr>
+        <w:ind w:left="2880"/>
+        <w:jc w:val="both"/>
+        <w:rPr>
+          <w:rFonts w:ascii="Arial" w:hAnsi="Arial" w:cs="Arial"/>
+          <w:sz w:val="24"/>
+          <w:szCs w:val="24"/>
+          <w:lang w:val="id-ID"/>
+        </w:rPr>
+      </w:pPr>
+      <w:r>
+        <w:rPr>
+          <w:rFonts w:ascii="Arial" w:hAnsi="Arial" w:cs="Arial"/>
+          <w:sz w:val="24"/>
+          <w:szCs w:val="24"/>
+          <w:lang w:val="id-ID"/>
+        </w:rPr>
+        <w:t>Sistem yang dibangun harus dapat menampilkan hasil dari proses diagnosis penyakit pada mata.</w:t>
+      </w:r>
+    </w:p>
+    <w:p>
+      <w:pPr>
+        <w:pStyle w:val="ListParagraph"/>
+        <w:numPr>
+          <w:ilvl w:val="3"/>
+          <w:numId w:val="31"/>
+        </w:numPr>
+        <w:jc w:val="both"/>
+        <w:rPr>
+          <w:rFonts w:ascii="Arial" w:hAnsi="Arial" w:cs="Arial"/>
+          <w:sz w:val="24"/>
+          <w:szCs w:val="24"/>
+          <w:lang w:val="id-ID"/>
+        </w:rPr>
+      </w:pPr>
+      <w:r>
+        <w:rPr>
+          <w:rFonts w:ascii="Arial" w:hAnsi="Arial" w:cs="Arial"/>
+          <w:sz w:val="24"/>
+          <w:szCs w:val="24"/>
+          <w:lang w:val="id-ID"/>
+        </w:rPr>
+        <w:t>Ekonomi</w:t>
+      </w:r>
+    </w:p>
+    <w:p>
+      <w:pPr>
+        <w:ind w:left="2880"/>
+        <w:jc w:val="both"/>
+        <w:rPr>
+          <w:rFonts w:ascii="Arial" w:hAnsi="Arial" w:cs="Arial"/>
+          <w:sz w:val="24"/>
+          <w:szCs w:val="24"/>
+          <w:lang w:val="id-ID"/>
+        </w:rPr>
+      </w:pPr>
+      <w:r>
+        <w:rPr>
+          <w:rFonts w:ascii="Arial" w:hAnsi="Arial" w:cs="Arial"/>
+          <w:sz w:val="24"/>
+          <w:szCs w:val="24"/>
+          <w:lang w:val="id-ID"/>
+        </w:rPr>
+        <w:t>Sistem yang dibangun dapat berjalan dengan baik walaupun dengan menghemat biaya yang dikeluarkan</w:t>
+      </w:r>
+    </w:p>
+    <w:p>
+      <w:pPr>
+        <w:pStyle w:val="ListParagraph"/>
+        <w:numPr>
+          <w:ilvl w:val="3"/>
+          <w:numId w:val="31"/>
+        </w:numPr>
+        <w:jc w:val="both"/>
+        <w:rPr>
+          <w:rFonts w:ascii="Arial" w:hAnsi="Arial" w:cs="Arial"/>
+          <w:i/>
+          <w:sz w:val="24"/>
+          <w:szCs w:val="24"/>
+          <w:lang w:val="id-ID"/>
+        </w:rPr>
+      </w:pPr>
+      <w:r>
+        <w:rPr>
+          <w:rFonts w:ascii="Arial" w:hAnsi="Arial" w:cs="Arial"/>
+          <w:i/>
+          <w:sz w:val="24"/>
+          <w:szCs w:val="24"/>
+          <w:lang w:val="id-ID"/>
+        </w:rPr>
+        <w:t xml:space="preserve">User </w:t>
+      </w:r>
+      <w:r>
+        <w:rPr>
+          <w:rFonts w:ascii="Arial" w:hAnsi="Arial" w:cs="Arial"/>
+          <w:i/>
+          <w:sz w:val="24"/>
+          <w:szCs w:val="24"/>
+          <w:lang w:val="id-ID"/>
+        </w:rPr>
+        <w:t>F</w:t>
+      </w:r>
+      <w:r>
+        <w:rPr>
+          <w:rFonts w:ascii="Arial" w:hAnsi="Arial" w:cs="Arial"/>
+          <w:i/>
+          <w:sz w:val="24"/>
+          <w:szCs w:val="24"/>
+          <w:lang w:val="id-ID"/>
+        </w:rPr>
+        <w:t>riendly</w:t>
+      </w:r>
+    </w:p>
+    <w:p>
+      <w:pPr>
+        <w:ind w:left="2880"/>
+        <w:jc w:val="both"/>
+        <w:rPr>
+          <w:rFonts w:ascii="Arial" w:hAnsi="Arial" w:cs="Arial"/>
+          <w:sz w:val="24"/>
+          <w:szCs w:val="24"/>
+          <w:lang w:val="id-ID"/>
+        </w:rPr>
+      </w:pPr>
+      <w:r>
+        <w:rPr>
+          <w:rFonts w:ascii="Arial" w:hAnsi="Arial" w:cs="Arial"/>
+          <w:sz w:val="24"/>
+          <w:szCs w:val="24"/>
+          <w:lang w:val="id-ID"/>
+        </w:rPr>
+        <w:t xml:space="preserve">Sistem yang dibangun dirancang </w:t>
+      </w:r>
+      <w:r>
+        <w:rPr>
+          <w:rFonts w:ascii="Arial" w:hAnsi="Arial" w:cs="Arial"/>
+          <w:sz w:val="24"/>
+          <w:szCs w:val="24"/>
+          <w:lang w:val="id-ID"/>
+        </w:rPr>
+        <w:t xml:space="preserve">dengan sederhana sehingga memudahkan </w:t>
+      </w:r>
+      <w:r>
+        <w:rPr>
+          <w:rFonts w:ascii="Arial" w:hAnsi="Arial" w:cs="Arial"/>
+          <w:i/>
+          <w:sz w:val="24"/>
+          <w:szCs w:val="24"/>
+          <w:lang w:val="id-ID"/>
+        </w:rPr>
+        <w:t>user</w:t>
+      </w:r>
+      <w:r>
+        <w:rPr>
+          <w:rFonts w:ascii="Arial" w:hAnsi="Arial" w:cs="Arial"/>
+          <w:sz w:val="24"/>
+          <w:szCs w:val="24"/>
+          <w:lang w:val="id-ID"/>
+        </w:rPr>
+        <w:t xml:space="preserve"> dalam menggunakannya</w:t>
+      </w:r>
+    </w:p>
+    <w:p>
+      <w:pPr>
+        <w:pStyle w:val="ListParagraph"/>
+        <w:numPr>
+          <w:ilvl w:val="3"/>
+          <w:numId w:val="31"/>
+        </w:numPr>
+        <w:jc w:val="both"/>
+        <w:rPr>
+          <w:rFonts w:ascii="Arial" w:hAnsi="Arial" w:cs="Arial"/>
+          <w:sz w:val="24"/>
+          <w:szCs w:val="24"/>
+          <w:lang w:val="id-ID"/>
+        </w:rPr>
+      </w:pPr>
+      <w:r>
+        <w:rPr>
+          <w:rFonts w:ascii="Arial" w:hAnsi="Arial" w:cs="Arial"/>
+          <w:sz w:val="24"/>
+          <w:szCs w:val="24"/>
+          <w:lang w:val="id-ID"/>
+        </w:rPr>
+        <w:t>Informasi</w:t>
+      </w:r>
+    </w:p>
+    <w:p>
+      <w:pPr>
+        <w:ind w:left="2880"/>
+        <w:jc w:val="both"/>
+        <w:rPr>
+          <w:rFonts w:ascii="Arial" w:hAnsi="Arial" w:cs="Arial"/>
+          <w:sz w:val="24"/>
+          <w:szCs w:val="24"/>
+          <w:lang w:val="id-ID"/>
+        </w:rPr>
+      </w:pPr>
+      <w:r>
+        <w:rPr>
+          <w:rFonts w:ascii="Arial" w:hAnsi="Arial" w:cs="Arial"/>
+          <w:sz w:val="24"/>
+          <w:szCs w:val="24"/>
+          <w:lang w:val="id-ID"/>
+        </w:rPr>
+        <w:t xml:space="preserve">Sistem yang dibangun memiliki panduan pengguna yang akan mempermudah </w:t>
+      </w:r>
+      <w:r>
+        <w:rPr>
+          <w:rFonts w:ascii="Arial" w:hAnsi="Arial" w:cs="Arial"/>
+          <w:i/>
+          <w:sz w:val="24"/>
+          <w:szCs w:val="24"/>
+          <w:lang w:val="id-ID"/>
+        </w:rPr>
+        <w:t>user</w:t>
+      </w:r>
+      <w:r>
+        <w:rPr>
+          <w:rFonts w:ascii="Arial" w:hAnsi="Arial" w:cs="Arial"/>
+          <w:sz w:val="24"/>
+          <w:szCs w:val="24"/>
+          <w:lang w:val="id-ID"/>
+        </w:rPr>
+        <w:t xml:space="preserve"> dalam menggunakannya.</w:t>
+      </w:r>
+    </w:p>
+    <w:p>
+      <w:pPr>
+        <w:pStyle w:val="ListParagraph"/>
+        <w:numPr>
+          <w:ilvl w:val="3"/>
+          <w:numId w:val="31"/>
+        </w:numPr>
+        <w:jc w:val="both"/>
+        <w:rPr>
+          <w:rFonts w:ascii="Arial" w:hAnsi="Arial" w:cs="Arial"/>
+          <w:sz w:val="24"/>
+          <w:szCs w:val="24"/>
+          <w:lang w:val="id-ID"/>
+        </w:rPr>
+      </w:pPr>
+      <w:r>
+        <w:rPr>
+          <w:rFonts w:ascii="Arial" w:hAnsi="Arial" w:cs="Arial"/>
+          <w:sz w:val="24"/>
+          <w:szCs w:val="24"/>
+          <w:lang w:val="id-ID"/>
+        </w:rPr>
+        <w:t>Kontrol</w:t>
+      </w:r>
+    </w:p>
+    <w:p>
+      <w:pPr>
+        <w:ind w:left="2880"/>
+        <w:jc w:val="both"/>
+        <w:rPr>
+          <w:rFonts w:ascii="Arial" w:hAnsi="Arial" w:cs="Arial"/>
+          <w:sz w:val="24"/>
+          <w:szCs w:val="24"/>
+          <w:lang w:val="id-ID"/>
+        </w:rPr>
+      </w:pPr>
+      <w:r>
+        <w:rPr>
+          <w:rFonts w:ascii="Arial" w:hAnsi="Arial" w:cs="Arial"/>
+          <w:sz w:val="24"/>
+          <w:szCs w:val="24"/>
+          <w:lang w:val="id-ID"/>
+        </w:rPr>
+        <w:t xml:space="preserve">Sistem yang dibangun tetap bisa dikontrol setelah selesai dirancang agar setiap fungsi dan kinerja sistem terjaga dan dapat memberikan hasil sesuai dengan kinerja </w:t>
+      </w:r>
+      <w:r>
+        <w:rPr>
+          <w:rFonts w:ascii="Arial" w:hAnsi="Arial" w:cs="Arial"/>
+          <w:i/>
+          <w:sz w:val="24"/>
+          <w:szCs w:val="24"/>
+          <w:lang w:val="id-ID"/>
+        </w:rPr>
+        <w:t>user.</w:t>
+      </w:r>
+    </w:p>
+    <w:p>
+      <w:pPr>
+        <w:ind w:left="2880"/>
+        <w:jc w:val="both"/>
+        <w:rPr>
+          <w:rFonts w:ascii="Arial" w:hAnsi="Arial" w:cs="Arial"/>
+          <w:sz w:val="24"/>
+          <w:szCs w:val="24"/>
+          <w:lang w:val="id-ID"/>
+        </w:rPr>
+      </w:pPr>
     </w:p>
     <w:p>
       <w:pPr>
@@ -285,8 +806,432 @@
         <w:rPr>
           <w:lang w:val="id-ID"/>
         </w:rPr>
+        <w:lastRenderedPageBreak/>
         <w:t>Arsitektur Umum Sistem</w:t>
       </w:r>
+    </w:p>
+    <w:p>
+      <w:pPr>
+        <w:ind w:left="1170" w:firstLine="270"/>
+        <w:rPr>
+          <w:rFonts w:ascii="Arial" w:hAnsi="Arial" w:cs="Arial"/>
+          <w:sz w:val="24"/>
+          <w:szCs w:val="24"/>
+          <w:lang w:val="id-ID"/>
+        </w:rPr>
+      </w:pPr>
+      <w:r>
+        <w:rPr>
+          <w:rFonts w:ascii="Arial" w:hAnsi="Arial" w:cs="Arial"/>
+          <w:sz w:val="24"/>
+          <w:szCs w:val="24"/>
+          <w:lang w:val="id-ID"/>
+        </w:rPr>
+        <w:t>Arsitektur umum merupakan gambaran proses kerja sistem secara menyeluruh. Arsitektur umum dapat dilihat pada gambar dibawah ini:</w:t>
+      </w:r>
+    </w:p>
+    <w:p>
+      <w:pPr>
+        <w:ind w:left="1170" w:firstLine="270"/>
+        <w:jc w:val="center"/>
+        <w:rPr>
+          <w:rFonts w:ascii="Arial" w:hAnsi="Arial" w:cs="Arial"/>
+          <w:sz w:val="24"/>
+          <w:szCs w:val="24"/>
+          <w:lang w:val="id-ID"/>
+        </w:rPr>
+      </w:pPr>
+      <w:r>
+        <w:rPr>
+          <w:noProof/>
+        </w:rPr>
+        <mc:AlternateContent>
+          <mc:Choice Requires="wpg">
+            <w:drawing>
+              <wp:inline distT="0" distB="0" distL="0" distR="0" wp14:anchorId="3B3176B9" wp14:editId="73A45F0F">
+                <wp:extent cx="4373880" cy="2915920"/>
+                <wp:effectExtent l="0" t="0" r="0" b="0"/>
+                <wp:docPr id="98861" name="Group 98861"/>
+                <wp:cNvGraphicFramePr/>
+                <a:graphic xmlns:a="http://schemas.openxmlformats.org/drawingml/2006/main">
+                  <a:graphicData uri="http://schemas.microsoft.com/office/word/2010/wordprocessingGroup">
+                    <wpg:wgp>
+                      <wpg:cNvGrpSpPr/>
+                      <wpg:grpSpPr>
+                        <a:xfrm>
+                          <a:off x="0" y="0"/>
+                          <a:ext cx="4373880" cy="2915920"/>
+                          <a:chOff x="0" y="0"/>
+                          <a:chExt cx="4373880" cy="2915920"/>
+                        </a:xfrm>
+                      </wpg:grpSpPr>
+                      <pic:pic xmlns:pic="http://schemas.openxmlformats.org/drawingml/2006/picture">
+                        <pic:nvPicPr>
+                          <pic:cNvPr id="4419" name="Picture 4419"/>
+                          <pic:cNvPicPr/>
+                        </pic:nvPicPr>
+                        <pic:blipFill>
+                          <a:blip r:embed="rId6"/>
+                          <a:stretch>
+                            <a:fillRect/>
+                          </a:stretch>
+                        </pic:blipFill>
+                        <pic:spPr>
+                          <a:xfrm>
+                            <a:off x="0" y="0"/>
+                            <a:ext cx="4373880" cy="2915920"/>
+                          </a:xfrm>
+                          <a:prstGeom prst="rect">
+                            <a:avLst/>
+                          </a:prstGeom>
+                        </pic:spPr>
+                      </pic:pic>
+                      <wps:wsp>
+                        <wps:cNvPr id="4461" name="Rectangle 4461"/>
+                        <wps:cNvSpPr/>
+                        <wps:spPr>
+                          <a:xfrm>
+                            <a:off x="125095" y="2147672"/>
+                            <a:ext cx="50673" cy="224380"/>
+                          </a:xfrm>
+                          <a:prstGeom prst="rect">
+                            <a:avLst/>
+                          </a:prstGeom>
+                          <a:ln>
+                            <a:noFill/>
+                          </a:ln>
+                        </wps:spPr>
+                        <wps:txbx>
+                          <w:txbxContent>
+                            <w:p>
+                              <w:r>
+                                <w:rPr>
+                                  <w:rFonts w:ascii="Times New Roman" w:eastAsia="Times New Roman" w:hAnsi="Times New Roman" w:cs="Times New Roman"/>
+                                  <w:b/>
+                                  <w:sz w:val="24"/>
+                                </w:rPr>
+                                <w:t xml:space="preserve"> </w:t>
+                              </w:r>
+                            </w:p>
+                          </w:txbxContent>
+                        </wps:txbx>
+                        <wps:bodyPr horzOverflow="overflow" vert="horz" lIns="0" tIns="0" rIns="0" bIns="0" rtlCol="0">
+                          <a:noAutofit/>
+                        </wps:bodyPr>
+                      </wps:wsp>
+                      <wps:wsp>
+                        <wps:cNvPr id="4462" name="Rectangle 4462"/>
+                        <wps:cNvSpPr/>
+                        <wps:spPr>
+                          <a:xfrm>
+                            <a:off x="125095" y="2409673"/>
+                            <a:ext cx="50673" cy="224380"/>
+                          </a:xfrm>
+                          <a:prstGeom prst="rect">
+                            <a:avLst/>
+                          </a:prstGeom>
+                          <a:ln>
+                            <a:noFill/>
+                          </a:ln>
+                        </wps:spPr>
+                        <wps:txbx>
+                          <w:txbxContent>
+                            <w:p>
+                              <w:r>
+                                <w:rPr>
+                                  <w:rFonts w:ascii="Times New Roman" w:eastAsia="Times New Roman" w:hAnsi="Times New Roman" w:cs="Times New Roman"/>
+                                  <w:b/>
+                                  <w:sz w:val="24"/>
+                                </w:rPr>
+                                <w:t xml:space="preserve"> </w:t>
+                              </w:r>
+                            </w:p>
+                          </w:txbxContent>
+                        </wps:txbx>
+                        <wps:bodyPr horzOverflow="overflow" vert="horz" lIns="0" tIns="0" rIns="0" bIns="0" rtlCol="0">
+                          <a:noAutofit/>
+                        </wps:bodyPr>
+                      </wps:wsp>
+                      <wps:wsp>
+                        <wps:cNvPr id="4463" name="Rectangle 4463"/>
+                        <wps:cNvSpPr/>
+                        <wps:spPr>
+                          <a:xfrm>
+                            <a:off x="1364869" y="2673833"/>
+                            <a:ext cx="1087240" cy="224380"/>
+                          </a:xfrm>
+                          <a:prstGeom prst="rect">
+                            <a:avLst/>
+                          </a:prstGeom>
+                          <a:ln>
+                            <a:noFill/>
+                          </a:ln>
+                        </wps:spPr>
+                        <wps:txbx>
+                          <w:txbxContent>
+                            <w:p>
+                              <w:proofErr w:type="spellStart"/>
+                              <w:r>
+                                <w:rPr>
+                                  <w:rFonts w:ascii="Times New Roman" w:eastAsia="Times New Roman" w:hAnsi="Times New Roman" w:cs="Times New Roman"/>
+                                  <w:b/>
+                                  <w:sz w:val="24"/>
+                                </w:rPr>
+                                <w:t>Gambar</w:t>
+                              </w:r>
+                              <w:proofErr w:type="spellEnd"/>
+                              <w:r>
+                                <w:rPr>
+                                  <w:rFonts w:ascii="Times New Roman" w:eastAsia="Times New Roman" w:hAnsi="Times New Roman" w:cs="Times New Roman"/>
+                                  <w:b/>
+                                  <w:sz w:val="24"/>
+                                </w:rPr>
+                                <w:t xml:space="preserve"> 3.2 </w:t>
+                              </w:r>
+                            </w:p>
+                          </w:txbxContent>
+                        </wps:txbx>
+                        <wps:bodyPr horzOverflow="overflow" vert="horz" lIns="0" tIns="0" rIns="0" bIns="0" rtlCol="0">
+                          <a:noAutofit/>
+                        </wps:bodyPr>
+                      </wps:wsp>
+                      <wps:wsp>
+                        <wps:cNvPr id="4464" name="Rectangle 4464"/>
+                        <wps:cNvSpPr/>
+                        <wps:spPr>
+                          <a:xfrm>
+                            <a:off x="2183130" y="2673833"/>
+                            <a:ext cx="1436884" cy="224380"/>
+                          </a:xfrm>
+                          <a:prstGeom prst="rect">
+                            <a:avLst/>
+                          </a:prstGeom>
+                          <a:ln>
+                            <a:noFill/>
+                          </a:ln>
+                        </wps:spPr>
+                        <wps:txbx>
+                          <w:txbxContent>
+                            <w:p>
+                              <w:proofErr w:type="spellStart"/>
+                              <w:r>
+                                <w:rPr>
+                                  <w:rFonts w:ascii="Times New Roman" w:eastAsia="Times New Roman" w:hAnsi="Times New Roman" w:cs="Times New Roman"/>
+                                  <w:sz w:val="24"/>
+                                </w:rPr>
+                                <w:t>Arsitektur</w:t>
+                              </w:r>
+                              <w:proofErr w:type="spellEnd"/>
+                              <w:r>
+                                <w:rPr>
+                                  <w:rFonts w:ascii="Times New Roman" w:eastAsia="Times New Roman" w:hAnsi="Times New Roman" w:cs="Times New Roman"/>
+                                  <w:sz w:val="24"/>
+                                </w:rPr>
+                                <w:t xml:space="preserve"> </w:t>
+                              </w:r>
+                              <w:proofErr w:type="spellStart"/>
+                              <w:r>
+                                <w:rPr>
+                                  <w:rFonts w:ascii="Times New Roman" w:eastAsia="Times New Roman" w:hAnsi="Times New Roman" w:cs="Times New Roman"/>
+                                  <w:sz w:val="24"/>
+                                </w:rPr>
+                                <w:t>Umum</w:t>
+                              </w:r>
+                              <w:proofErr w:type="spellEnd"/>
+                            </w:p>
+                          </w:txbxContent>
+                        </wps:txbx>
+                        <wps:bodyPr horzOverflow="overflow" vert="horz" lIns="0" tIns="0" rIns="0" bIns="0" rtlCol="0">
+                          <a:noAutofit/>
+                        </wps:bodyPr>
+                      </wps:wsp>
+                      <wps:wsp>
+                        <wps:cNvPr id="4465" name="Rectangle 4465"/>
+                        <wps:cNvSpPr/>
+                        <wps:spPr>
+                          <a:xfrm>
+                            <a:off x="3262884" y="2673833"/>
+                            <a:ext cx="50673" cy="224380"/>
+                          </a:xfrm>
+                          <a:prstGeom prst="rect">
+                            <a:avLst/>
+                          </a:prstGeom>
+                          <a:ln>
+                            <a:noFill/>
+                          </a:ln>
+                        </wps:spPr>
+                        <wps:txbx>
+                          <w:txbxContent>
+                            <w:p>
+                              <w:r>
+                                <w:rPr>
+                                  <w:rFonts w:ascii="Times New Roman" w:eastAsia="Times New Roman" w:hAnsi="Times New Roman" w:cs="Times New Roman"/>
+                                  <w:sz w:val="24"/>
+                                </w:rPr>
+                                <w:t xml:space="preserve"> </w:t>
+                              </w:r>
+                            </w:p>
+                          </w:txbxContent>
+                        </wps:txbx>
+                        <wps:bodyPr horzOverflow="overflow" vert="horz" lIns="0" tIns="0" rIns="0" bIns="0" rtlCol="0">
+                          <a:noAutofit/>
+                        </wps:bodyPr>
+                      </wps:wsp>
+                    </wpg:wgp>
+                  </a:graphicData>
+                </a:graphic>
+              </wp:inline>
+            </w:drawing>
+          </mc:Choice>
+          <mc:Fallback>
+            <w:pict>
+              <v:group w14:anchorId="3B3176B9" id="Group 98861" o:spid="_x0000_s1026" style="width:344.4pt;height:229.6pt;mso-position-horizontal-relative:char;mso-position-vertical-relative:line" coordsize="43738,29159" o:gfxdata="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">
+                <v:shapetype id="_x0000_t75" coordsize="21600,21600" o:spt="75" o:preferrelative="t" path="m@4@5l@4@11@9@11@9@5xe" filled="f" stroked="f">
+                  <v:stroke joinstyle="miter"/>
+                  <v:formulas>
+                    <v:f eqn="if lineDrawn pixelLineWidth 0"/>
+                    <v:f eqn="sum @0 1 0"/>
+                    <v:f eqn="sum 0 0 @1"/>
+                    <v:f eqn="prod @2 1 2"/>
+                    <v:f eqn="prod @3 21600 pixelWidth"/>
+                    <v:f eqn="prod @3 21600 pixelHeight"/>
+                    <v:f eqn="sum @0 0 1"/>
+                    <v:f eqn="prod @6 1 2"/>
+                    <v:f eqn="prod @7 21600 pixelWidth"/>
+                    <v:f eqn="sum @8 21600 0"/>
+                    <v:f eqn="prod @7 21600 pixelHeight"/>
+                    <v:f eqn="sum @10 21600 0"/>
+                  </v:formulas>
+                  <v:path o:extrusionok="f" gradientshapeok="t" o:connecttype="rect"/>
+                  <o:lock v:ext="edit" aspectratio="t"/>
+                </v:shapetype>
+                <v:shape id="Picture 4419" o:spid="_x0000_s1027" type="#_x0000_t75" style="position:absolute;width:43738;height:29159;visibility:visible;mso-wrap-style:square" o:gfxdata="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">
+                  <v:imagedata r:id="rId7" o:title=""/>
+                </v:shape>
+                <v:rect id="Rectangle 4461" o:spid="_x0000_s1028" style="position:absolute;left:1250;top:21476;width:507;height:2244;visibility:visible;mso-wrap-style:square;v-text-anchor:top" o:gfxdata="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" filled="f" stroked="f">
+                  <v:textbox inset="0,0,0,0">
+                    <w:txbxContent>
+                      <w:p>
+                        <w:r>
+                          <w:rPr>
+                            <w:rFonts w:ascii="Times New Roman" w:eastAsia="Times New Roman" w:hAnsi="Times New Roman" w:cs="Times New Roman"/>
+                            <w:b/>
+                            <w:sz w:val="24"/>
+                          </w:rPr>
+                          <w:t xml:space="preserve"> </w:t>
+                        </w:r>
+                      </w:p>
+                    </w:txbxContent>
+                  </v:textbox>
+                </v:rect>
+                <v:rect id="Rectangle 4462" o:spid="_x0000_s1029" style="position:absolute;left:1250;top:24096;width:507;height:2244;visibility:visible;mso-wrap-style:square;v-text-anchor:top" o:gfxdata="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" filled="f" stroked="f">
+                  <v:textbox inset="0,0,0,0">
+                    <w:txbxContent>
+                      <w:p>
+                        <w:r>
+                          <w:rPr>
+                            <w:rFonts w:ascii="Times New Roman" w:eastAsia="Times New Roman" w:hAnsi="Times New Roman" w:cs="Times New Roman"/>
+                            <w:b/>
+                            <w:sz w:val="24"/>
+                          </w:rPr>
+                          <w:t xml:space="preserve"> </w:t>
+                        </w:r>
+                      </w:p>
+                    </w:txbxContent>
+                  </v:textbox>
+                </v:rect>
+                <v:rect id="Rectangle 4463" o:spid="_x0000_s1030" style="position:absolute;left:13648;top:26738;width:10873;height:2244;visibility:visible;mso-wrap-style:square;v-text-anchor:top" o:gfxdata="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" filled="f" stroked="f">
+                  <v:textbox inset="0,0,0,0">
+                    <w:txbxContent>
+                      <w:p>
+                        <w:proofErr w:type="spellStart"/>
+                        <w:r>
+                          <w:rPr>
+                            <w:rFonts w:ascii="Times New Roman" w:eastAsia="Times New Roman" w:hAnsi="Times New Roman" w:cs="Times New Roman"/>
+                            <w:b/>
+                            <w:sz w:val="24"/>
+                          </w:rPr>
+                          <w:t>Gambar</w:t>
+                        </w:r>
+                        <w:proofErr w:type="spellEnd"/>
+                        <w:r>
+                          <w:rPr>
+                            <w:rFonts w:ascii="Times New Roman" w:eastAsia="Times New Roman" w:hAnsi="Times New Roman" w:cs="Times New Roman"/>
+                            <w:b/>
+                            <w:sz w:val="24"/>
+                          </w:rPr>
+                          <w:t xml:space="preserve"> 3.2 </w:t>
+                        </w:r>
+                      </w:p>
+                    </w:txbxContent>
+                  </v:textbox>
+                </v:rect>
+                <v:rect id="Rectangle 4464" o:spid="_x0000_s1031" style="position:absolute;left:21831;top:26738;width:14369;height:2244;visibility:visible;mso-wrap-style:square;v-text-anchor:top" o:gfxdata="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" filled="f" stroked="f">
+                  <v:textbox inset="0,0,0,0">
+                    <w:txbxContent>
+                      <w:p>
+                        <w:proofErr w:type="spellStart"/>
+                        <w:r>
+                          <w:rPr>
+                            <w:rFonts w:ascii="Times New Roman" w:eastAsia="Times New Roman" w:hAnsi="Times New Roman" w:cs="Times New Roman"/>
+                            <w:sz w:val="24"/>
+                          </w:rPr>
+                          <w:t>Arsitektur</w:t>
+                        </w:r>
+                        <w:proofErr w:type="spellEnd"/>
+                        <w:r>
+                          <w:rPr>
+                            <w:rFonts w:ascii="Times New Roman" w:eastAsia="Times New Roman" w:hAnsi="Times New Roman" w:cs="Times New Roman"/>
+                            <w:sz w:val="24"/>
+                          </w:rPr>
+                          <w:t xml:space="preserve"> </w:t>
+                        </w:r>
+                        <w:proofErr w:type="spellStart"/>
+                        <w:r>
+                          <w:rPr>
+                            <w:rFonts w:ascii="Times New Roman" w:eastAsia="Times New Roman" w:hAnsi="Times New Roman" w:cs="Times New Roman"/>
+                            <w:sz w:val="24"/>
+                          </w:rPr>
+                          <w:t>Umum</w:t>
+                        </w:r>
+                        <w:proofErr w:type="spellEnd"/>
+                      </w:p>
+                    </w:txbxContent>
+                  </v:textbox>
+                </v:rect>
+                <v:rect id="Rectangle 4465" o:spid="_x0000_s1032" style="position:absolute;left:32628;top:26738;width:507;height:2244;visibility:visible;mso-wrap-style:square;v-text-anchor:top" o:gfxdata="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" filled="f" stroked="f">
+                  <v:textbox inset="0,0,0,0">
+                    <w:txbxContent>
+                      <w:p>
+                        <w:r>
+                          <w:rPr>
+                            <w:rFonts w:ascii="Times New Roman" w:eastAsia="Times New Roman" w:hAnsi="Times New Roman" w:cs="Times New Roman"/>
+                            <w:sz w:val="24"/>
+                          </w:rPr>
+                          <w:t xml:space="preserve"> </w:t>
+                        </w:r>
+                      </w:p>
+                    </w:txbxContent>
+                  </v:textbox>
+                </v:rect>
+                <w10:anchorlock/>
+              </v:group>
+            </w:pict>
+          </mc:Fallback>
+        </mc:AlternateContent>
+      </w:r>
+    </w:p>
+    <w:p>
+      <w:pPr>
+        <w:ind w:left="1170" w:firstLine="270"/>
+        <w:jc w:val="center"/>
+        <w:rPr>
+          <w:rFonts w:ascii="Arial" w:hAnsi="Arial" w:cs="Arial"/>
+          <w:sz w:val="24"/>
+          <w:szCs w:val="24"/>
+          <w:lang w:val="id-ID"/>
+        </w:rPr>
+      </w:pPr>
     </w:p>
     <w:p>
       <w:pPr>
@@ -310,6 +1255,27 @@
     </w:p>
     <w:p>
       <w:pPr>
+        <w:ind w:left="1170" w:firstLine="270"/>
+        <w:jc w:val="both"/>
+        <w:rPr>
+          <w:rFonts w:ascii="Arial" w:hAnsi="Arial" w:cs="Arial"/>
+          <w:sz w:val="24"/>
+          <w:szCs w:val="24"/>
+          <w:lang w:val="id-ID"/>
+        </w:rPr>
+      </w:pPr>
+      <w:r>
+        <w:rPr>
+          <w:rFonts w:ascii="Arial" w:hAnsi="Arial" w:cs="Arial"/>
+          <w:sz w:val="24"/>
+          <w:szCs w:val="24"/>
+          <w:lang w:val="id-ID"/>
+        </w:rPr>
+        <w:t>Pemodelan sistem dilakukan bertujuan menentukan fungsi dan tujuan utama dari sistem yang akan dibangun, memudahkan dalam menganalisa kebutuhan dari pengguna dan memperoleh gambaran umum kerja dari sistem yang akan dibangun. Pemodelan sistem dilakukan dengan Use Case Diagram, Activity Diagram dan Sequence Diagram.</w:t>
+      </w:r>
+    </w:p>
+    <w:p>
+      <w:pPr>
         <w:pStyle w:val="Heading3"/>
         <w:numPr>
           <w:ilvl w:val="2"/>
@@ -329,6 +1295,78 @@
     </w:p>
     <w:p>
       <w:pPr>
+        <w:ind w:left="2160" w:firstLine="720"/>
+        <w:jc w:val="both"/>
+        <w:rPr>
+          <w:rFonts w:ascii="Arial" w:hAnsi="Arial" w:cs="Arial"/>
+          <w:sz w:val="24"/>
+          <w:szCs w:val="24"/>
+          <w:lang w:val="id-ID"/>
+        </w:rPr>
+      </w:pPr>
+      <w:r>
+        <w:rPr>
+          <w:rFonts w:ascii="Arial" w:hAnsi="Arial" w:cs="Arial"/>
+          <w:sz w:val="24"/>
+          <w:szCs w:val="24"/>
+          <w:lang w:val="id-ID"/>
+        </w:rPr>
+        <w:t>Use Case Diagram digunakan untuk menggambarkan hubungan antara sistem dengan user dan gambaran kebutuhan sistem secara fungsional sehingga user mengerti kegunaan dari sistem dengan mudah. Use Case Diagram dapat dilihat pada gambar dibawah ini:</w:t>
+      </w:r>
+    </w:p>
+    <w:p>
+      <w:pPr>
+        <w:ind w:left="2160" w:firstLine="720"/>
+        <w:jc w:val="center"/>
+        <w:rPr>
+          <w:rFonts w:ascii="Arial" w:hAnsi="Arial" w:cs="Arial"/>
+          <w:sz w:val="24"/>
+          <w:szCs w:val="24"/>
+          <w:lang w:val="id-ID"/>
+        </w:rPr>
+      </w:pPr>
+      <w:r>
+        <w:rPr>
+          <w:noProof/>
+        </w:rPr>
+        <w:lastRenderedPageBreak/>
+        <w:drawing>
+          <wp:inline distT="0" distB="0" distL="0" distR="0" wp14:anchorId="59024269" wp14:editId="46BAA4F7">
+            <wp:extent cx="3344545" cy="2352675"/>
+            <wp:effectExtent l="0" t="0" r="8255" b="9525"/>
+            <wp:docPr id="4486" name="Picture 4486"/>
+            <wp:cNvGraphicFramePr/>
+            <a:graphic xmlns:a="http://schemas.openxmlformats.org/drawingml/2006/main">
+              <a:graphicData uri="http://schemas.openxmlformats.org/drawingml/2006/picture">
+                <pic:pic xmlns:pic="http://schemas.openxmlformats.org/drawingml/2006/picture">
+                  <pic:nvPicPr>
+                    <pic:cNvPr id="4486" name="Picture 4486"/>
+                    <pic:cNvPicPr/>
+                  </pic:nvPicPr>
+                  <pic:blipFill>
+                    <a:blip r:embed="rId8"/>
+                    <a:stretch>
+                      <a:fillRect/>
+                    </a:stretch>
+                  </pic:blipFill>
+                  <pic:spPr>
+                    <a:xfrm>
+                      <a:off x="0" y="0"/>
+                      <a:ext cx="3344546" cy="2352676"/>
+                    </a:xfrm>
+                    <a:prstGeom prst="rect">
+                      <a:avLst/>
+                    </a:prstGeom>
+                  </pic:spPr>
+                </pic:pic>
+              </a:graphicData>
+            </a:graphic>
+          </wp:inline>
+        </w:drawing>
+      </w:r>
+    </w:p>
+    <w:p>
+      <w:pPr>
         <w:pStyle w:val="Heading3"/>
         <w:numPr>
           <w:ilvl w:val="2"/>
@@ -348,6 +1386,318 @@
     </w:p>
     <w:p>
       <w:pPr>
+        <w:ind w:left="2160"/>
+        <w:jc w:val="both"/>
+        <w:rPr>
+          <w:rFonts w:ascii="Arial" w:hAnsi="Arial" w:cs="Arial"/>
+          <w:sz w:val="24"/>
+          <w:szCs w:val="24"/>
+          <w:lang w:val="id-ID"/>
+        </w:rPr>
+      </w:pPr>
+      <w:r>
+        <w:rPr>
+          <w:rFonts w:ascii="Arial" w:hAnsi="Arial" w:cs="Arial"/>
+          <w:sz w:val="24"/>
+          <w:szCs w:val="24"/>
+          <w:lang w:val="id-ID"/>
+        </w:rPr>
+        <w:t>Activity Diagram digunakan untuk menggambarkan alur aktivitas antara user dan sistem dari awal sampai akhir.</w:t>
+      </w:r>
+      <w:r>
+        <w:rPr>
+          <w:rFonts w:ascii="Arial" w:hAnsi="Arial" w:cs="Arial"/>
+          <w:sz w:val="24"/>
+          <w:szCs w:val="24"/>
+          <w:lang w:val="id-ID"/>
+        </w:rPr>
+        <w:t xml:space="preserve"> Ada dua jenis actifity diagram yang dibuat oleh penulis, yaitu actifity diagram pada halaman utama dan actifity diagram konsultasi.</w:t>
+      </w:r>
+    </w:p>
+    <w:p>
+      <w:pPr>
+        <w:pStyle w:val="ListParagraph"/>
+        <w:numPr>
+          <w:ilvl w:val="3"/>
+          <w:numId w:val="41"/>
+        </w:numPr>
+        <w:rPr>
+          <w:rFonts w:ascii="Arial" w:hAnsi="Arial" w:cs="Arial"/>
+          <w:sz w:val="24"/>
+          <w:szCs w:val="24"/>
+          <w:lang w:val="id-ID"/>
+        </w:rPr>
+      </w:pPr>
+      <w:r>
+        <w:rPr>
+          <w:rFonts w:ascii="Arial" w:hAnsi="Arial" w:cs="Arial"/>
+          <w:sz w:val="24"/>
+          <w:szCs w:val="24"/>
+          <w:lang w:val="id-ID"/>
+        </w:rPr>
+        <w:t xml:space="preserve">Activity Diagram pada Halaman Utama. </w:t>
+      </w:r>
+    </w:p>
+    <w:p>
+      <w:pPr>
+        <w:ind w:left="2880"/>
+        <w:jc w:val="both"/>
+        <w:rPr>
+          <w:rFonts w:ascii="Arial" w:hAnsi="Arial" w:cs="Arial"/>
+          <w:sz w:val="24"/>
+          <w:szCs w:val="24"/>
+          <w:lang w:val="id-ID"/>
+        </w:rPr>
+      </w:pPr>
+      <w:r>
+        <w:rPr>
+          <w:rFonts w:ascii="Arial" w:hAnsi="Arial" w:cs="Arial"/>
+          <w:sz w:val="24"/>
+          <w:szCs w:val="24"/>
+          <w:lang w:val="id-ID"/>
+        </w:rPr>
+        <w:t>Menjelaskan proses pada tampilan awal pada pengguna saat pertama kali menjalankan aplikasi yang dapat dilihat pada gambar dibawah ini:</w:t>
+      </w:r>
+    </w:p>
+    <w:p>
+      <w:pPr>
+        <w:ind w:left="1260" w:firstLine="720"/>
+        <w:jc w:val="both"/>
+        <w:rPr>
+          <w:rFonts w:ascii="Arial" w:hAnsi="Arial" w:cs="Arial"/>
+          <w:sz w:val="24"/>
+          <w:szCs w:val="24"/>
+          <w:lang w:val="id-ID"/>
+        </w:rPr>
+      </w:pPr>
+      <w:r>
+        <w:rPr>
+          <w:noProof/>
+        </w:rPr>
+        <w:drawing>
+          <wp:inline distT="0" distB="0" distL="0" distR="0" wp14:anchorId="52D37AD4" wp14:editId="161BE911">
+            <wp:extent cx="3942080" cy="2627630"/>
+            <wp:effectExtent l="0" t="0" r="0" b="0"/>
+            <wp:docPr id="4560" name="Picture 4560"/>
+            <wp:cNvGraphicFramePr/>
+            <a:graphic xmlns:a="http://schemas.openxmlformats.org/drawingml/2006/main">
+              <a:graphicData uri="http://schemas.openxmlformats.org/drawingml/2006/picture">
+                <pic:pic xmlns:pic="http://schemas.openxmlformats.org/drawingml/2006/picture">
+                  <pic:nvPicPr>
+                    <pic:cNvPr id="4560" name="Picture 4560"/>
+                    <pic:cNvPicPr/>
+                  </pic:nvPicPr>
+                  <pic:blipFill>
+                    <a:blip r:embed="rId9"/>
+                    <a:stretch>
+                      <a:fillRect/>
+                    </a:stretch>
+                  </pic:blipFill>
+                  <pic:spPr>
+                    <a:xfrm>
+                      <a:off x="0" y="0"/>
+                      <a:ext cx="3942080" cy="2627630"/>
+                    </a:xfrm>
+                    <a:prstGeom prst="rect">
+                      <a:avLst/>
+                    </a:prstGeom>
+                  </pic:spPr>
+                </pic:pic>
+              </a:graphicData>
+            </a:graphic>
+          </wp:inline>
+        </w:drawing>
+      </w:r>
+    </w:p>
+    <w:p>
+      <w:pPr>
+        <w:pStyle w:val="ListParagraph"/>
+        <w:numPr>
+          <w:ilvl w:val="3"/>
+          <w:numId w:val="41"/>
+        </w:numPr>
+        <w:jc w:val="both"/>
+        <w:rPr>
+          <w:rFonts w:ascii="Arial" w:hAnsi="Arial" w:cs="Arial"/>
+          <w:sz w:val="24"/>
+          <w:szCs w:val="24"/>
+          <w:lang w:val="id-ID"/>
+        </w:rPr>
+      </w:pPr>
+      <w:r>
+        <w:rPr>
+          <w:rFonts w:ascii="Arial" w:hAnsi="Arial" w:cs="Arial"/>
+          <w:sz w:val="24"/>
+          <w:szCs w:val="24"/>
+          <w:lang w:val="id-ID"/>
+        </w:rPr>
+        <w:lastRenderedPageBreak/>
+        <w:t xml:space="preserve">Activity Diagram Konsultasi </w:t>
+      </w:r>
+    </w:p>
+    <w:p>
+      <w:pPr>
+        <w:ind w:left="2880"/>
+        <w:jc w:val="both"/>
+        <w:rPr>
+          <w:rFonts w:ascii="Arial" w:hAnsi="Arial" w:cs="Arial"/>
+          <w:sz w:val="24"/>
+          <w:szCs w:val="24"/>
+          <w:lang w:val="id-ID"/>
+        </w:rPr>
+      </w:pPr>
+      <w:r>
+        <w:rPr>
+          <w:rFonts w:ascii="Arial" w:hAnsi="Arial" w:cs="Arial"/>
+          <w:sz w:val="24"/>
+          <w:szCs w:val="24"/>
+          <w:lang w:val="id-ID"/>
+        </w:rPr>
+        <w:t xml:space="preserve">Menjelaskan proses pada saat user memilih menu konsultasi dimana sistem akan menampilkan form pengisian data diri dan dapat melakukan proses penginputan. Kemudian user melakukan proses konsultasi dengan </w:t>
+      </w:r>
+      <w:r>
+        <w:rPr>
+          <w:rFonts w:ascii="Arial" w:hAnsi="Arial" w:cs="Arial"/>
+          <w:sz w:val="24"/>
+          <w:szCs w:val="24"/>
+          <w:lang w:val="id-ID"/>
+        </w:rPr>
+        <w:t>memilih gejala yang dialami</w:t>
+      </w:r>
+      <w:r>
+        <w:rPr>
+          <w:rFonts w:ascii="Arial" w:hAnsi="Arial" w:cs="Arial"/>
+          <w:sz w:val="24"/>
+          <w:szCs w:val="24"/>
+          <w:lang w:val="id-ID"/>
+        </w:rPr>
+        <w:t xml:space="preserve">. Setelah selesai sistem akan menghitung menggunakan metode </w:t>
+      </w:r>
+      <w:r>
+        <w:rPr>
+          <w:rFonts w:ascii="Arial" w:hAnsi="Arial" w:cs="Arial"/>
+          <w:i/>
+          <w:sz w:val="24"/>
+          <w:szCs w:val="24"/>
+          <w:lang w:val="id-ID"/>
+        </w:rPr>
+        <w:t>Depth first Search</w:t>
+      </w:r>
+      <w:r>
+        <w:rPr>
+          <w:rFonts w:ascii="Arial" w:hAnsi="Arial" w:cs="Arial"/>
+          <w:sz w:val="24"/>
+          <w:szCs w:val="24"/>
+          <w:lang w:val="id-ID"/>
+        </w:rPr>
+        <w:t xml:space="preserve"> dan metode </w:t>
+      </w:r>
+      <w:r>
+        <w:rPr>
+          <w:rFonts w:ascii="Arial" w:hAnsi="Arial" w:cs="Arial"/>
+          <w:i/>
+          <w:sz w:val="24"/>
+          <w:szCs w:val="24"/>
+          <w:lang w:val="id-ID"/>
+        </w:rPr>
+        <w:t>Dempster S</w:t>
+      </w:r>
+      <w:r>
+        <w:rPr>
+          <w:rFonts w:ascii="Arial" w:hAnsi="Arial" w:cs="Arial"/>
+          <w:i/>
+          <w:sz w:val="24"/>
+          <w:szCs w:val="24"/>
+          <w:lang w:val="id-ID"/>
+        </w:rPr>
+        <w:t>hafer</w:t>
+      </w:r>
+      <w:r>
+        <w:rPr>
+          <w:rFonts w:ascii="Arial" w:hAnsi="Arial" w:cs="Arial"/>
+          <w:sz w:val="24"/>
+          <w:szCs w:val="24"/>
+          <w:lang w:val="id-ID"/>
+        </w:rPr>
+        <w:t xml:space="preserve"> yang dimana setelah itu sistem akan menampilkan hasil diagnosis dan solusi tindakan selanjutnya. Activity Diagram tersebut dapat dilihat pada gambar dibawah ini: </w:t>
+      </w:r>
+    </w:p>
+    <w:p>
+      <w:pPr>
+        <w:ind w:left="1800"/>
+        <w:jc w:val="both"/>
+        <w:rPr>
+          <w:rFonts w:ascii="Arial" w:hAnsi="Arial" w:cs="Arial"/>
+          <w:sz w:val="24"/>
+          <w:szCs w:val="24"/>
+          <w:lang w:val="id-ID"/>
+        </w:rPr>
+      </w:pPr>
+      <w:r>
+        <w:rPr>
+          <w:noProof/>
+        </w:rPr>
+        <w:drawing>
+          <wp:inline distT="0" distB="0" distL="0" distR="0" wp14:anchorId="0CB8A456" wp14:editId="22853B6E">
+            <wp:extent cx="4220845" cy="3571875"/>
+            <wp:effectExtent l="0" t="0" r="8255" b="9525"/>
+            <wp:docPr id="4645" name="Picture 4645"/>
+            <wp:cNvGraphicFramePr/>
+            <a:graphic xmlns:a="http://schemas.openxmlformats.org/drawingml/2006/main">
+              <a:graphicData uri="http://schemas.openxmlformats.org/drawingml/2006/picture">
+                <pic:pic xmlns:pic="http://schemas.openxmlformats.org/drawingml/2006/picture">
+                  <pic:nvPicPr>
+                    <pic:cNvPr id="4645" name="Picture 4645"/>
+                    <pic:cNvPicPr/>
+                  </pic:nvPicPr>
+                  <pic:blipFill>
+                    <a:blip r:embed="rId10"/>
+                    <a:stretch>
+                      <a:fillRect/>
+                    </a:stretch>
+                  </pic:blipFill>
+                  <pic:spPr>
+                    <a:xfrm>
+                      <a:off x="0" y="0"/>
+                      <a:ext cx="4220846" cy="3571876"/>
+                    </a:xfrm>
+                    <a:prstGeom prst="rect">
+                      <a:avLst/>
+                    </a:prstGeom>
+                  </pic:spPr>
+                </pic:pic>
+              </a:graphicData>
+            </a:graphic>
+          </wp:inline>
+        </w:drawing>
+      </w:r>
+    </w:p>
+    <w:p>
+      <w:pPr>
+        <w:ind w:left="1800"/>
+        <w:jc w:val="both"/>
+        <w:rPr>
+          <w:rFonts w:ascii="Arial" w:hAnsi="Arial" w:cs="Arial"/>
+          <w:sz w:val="24"/>
+          <w:szCs w:val="24"/>
+          <w:lang w:val="id-ID"/>
+        </w:rPr>
+      </w:pPr>
+    </w:p>
+    <w:p>
+      <w:pPr>
+        <w:ind w:left="1800"/>
+        <w:jc w:val="both"/>
+        <w:rPr>
+          <w:rFonts w:ascii="Arial" w:hAnsi="Arial" w:cs="Arial"/>
+          <w:sz w:val="24"/>
+          <w:szCs w:val="24"/>
+          <w:lang w:val="id-ID"/>
+        </w:rPr>
+      </w:pPr>
+    </w:p>
+    <w:p>
+      <w:pPr>
         <w:pStyle w:val="Heading3"/>
         <w:numPr>
           <w:ilvl w:val="2"/>
@@ -362,7 +1712,97 @@
         <w:rPr>
           <w:lang w:val="id-ID"/>
         </w:rPr>
+        <w:lastRenderedPageBreak/>
         <w:t>Sequence Diagram</w:t>
+      </w:r>
+    </w:p>
+    <w:p>
+      <w:pPr>
+        <w:ind w:left="2160"/>
+        <w:jc w:val="both"/>
+        <w:rPr>
+          <w:rFonts w:ascii="Arial" w:hAnsi="Arial" w:cs="Arial"/>
+          <w:sz w:val="24"/>
+          <w:szCs w:val="24"/>
+          <w:lang w:val="id-ID"/>
+        </w:rPr>
+      </w:pPr>
+      <w:r>
+        <w:rPr>
+          <w:rFonts w:ascii="Arial" w:hAnsi="Arial" w:cs="Arial"/>
+          <w:sz w:val="24"/>
+          <w:szCs w:val="24"/>
+          <w:lang w:val="id-ID"/>
+        </w:rPr>
+        <w:t xml:space="preserve">Sequence Diagram adalah diagram yang </w:t>
+      </w:r>
+      <w:r>
+        <w:rPr>
+          <w:rFonts w:ascii="Arial" w:hAnsi="Arial" w:cs="Arial"/>
+          <w:sz w:val="24"/>
+          <w:szCs w:val="24"/>
+          <w:lang w:val="id-ID"/>
+        </w:rPr>
+        <w:t>m</w:t>
+      </w:r>
+      <w:r>
+        <w:rPr>
+          <w:rFonts w:ascii="Arial" w:hAnsi="Arial" w:cs="Arial"/>
+          <w:sz w:val="24"/>
+          <w:szCs w:val="24"/>
+          <w:lang w:val="id-ID"/>
+        </w:rPr>
+        <w:t>enggambarkan interaksi antara objek pada sistem dalam rangkaian waktu.</w:t>
+      </w:r>
+    </w:p>
+    <w:p>
+      <w:pPr>
+        <w:ind w:left="2160"/>
+        <w:jc w:val="both"/>
+        <w:rPr>
+          <w:rFonts w:ascii="Arial" w:hAnsi="Arial" w:cs="Arial"/>
+          <w:sz w:val="24"/>
+          <w:szCs w:val="24"/>
+          <w:lang w:val="id-ID"/>
+        </w:rPr>
+      </w:pPr>
+      <w:r>
+        <w:rPr>
+          <w:noProof/>
+        </w:rPr>
+        <w:drawing>
+          <wp:inline distT="0" distB="0" distL="0" distR="0" wp14:anchorId="51B8917A" wp14:editId="30B1CF9C">
+            <wp:extent cx="4020820" cy="2411730"/>
+            <wp:effectExtent l="0" t="0" r="0" b="0"/>
+            <wp:docPr id="4643" name="Picture 4643"/>
+            <wp:cNvGraphicFramePr/>
+            <a:graphic xmlns:a="http://schemas.openxmlformats.org/drawingml/2006/main">
+              <a:graphicData uri="http://schemas.openxmlformats.org/drawingml/2006/picture">
+                <pic:pic xmlns:pic="http://schemas.openxmlformats.org/drawingml/2006/picture">
+                  <pic:nvPicPr>
+                    <pic:cNvPr id="4643" name="Picture 4643"/>
+                    <pic:cNvPicPr/>
+                  </pic:nvPicPr>
+                  <pic:blipFill>
+                    <a:blip r:embed="rId11"/>
+                    <a:stretch>
+                      <a:fillRect/>
+                    </a:stretch>
+                  </pic:blipFill>
+                  <pic:spPr>
+                    <a:xfrm>
+                      <a:off x="0" y="0"/>
+                      <a:ext cx="4020820" cy="2411730"/>
+                    </a:xfrm>
+                    <a:prstGeom prst="rect">
+                      <a:avLst/>
+                    </a:prstGeom>
+                  </pic:spPr>
+                </pic:pic>
+              </a:graphicData>
+            </a:graphic>
+          </wp:inline>
+        </w:drawing>
       </w:r>
     </w:p>
     <w:p>
@@ -393,6 +1833,27 @@
     </w:p>
     <w:p>
       <w:pPr>
+        <w:ind w:left="1170"/>
+        <w:jc w:val="both"/>
+        <w:rPr>
+          <w:rFonts w:ascii="Arial" w:hAnsi="Arial" w:cs="Arial"/>
+          <w:sz w:val="24"/>
+          <w:szCs w:val="24"/>
+          <w:lang w:val="id-ID"/>
+        </w:rPr>
+      </w:pPr>
+      <w:r>
+        <w:rPr>
+          <w:rFonts w:ascii="Arial" w:hAnsi="Arial" w:cs="Arial"/>
+          <w:sz w:val="24"/>
+          <w:szCs w:val="24"/>
+          <w:lang w:val="id-ID"/>
+        </w:rPr>
+        <w:t>Flowchart atau diagram alir adalah diagram dengan simbol – simbol grafis yang menyatakan aliran suatu proses secara mendetail dengan menampilkan langkah – langkah yang disimbolkan dengan menghubungkan masing – masing langkah tersebut.</w:t>
+      </w:r>
+    </w:p>
+    <w:p>
+      <w:pPr>
         <w:pStyle w:val="Heading3"/>
         <w:numPr>
           <w:ilvl w:val="2"/>
@@ -408,6 +1869,201 @@
           <w:lang w:val="id-ID"/>
         </w:rPr>
         <w:t>Flowchart Sistem</w:t>
+      </w:r>
+    </w:p>
+    <w:p>
+      <w:pPr>
+        <w:ind w:left="2160"/>
+        <w:rPr>
+          <w:rFonts w:ascii="Arial" w:hAnsi="Arial" w:cs="Arial"/>
+          <w:sz w:val="24"/>
+          <w:szCs w:val="24"/>
+          <w:lang w:val="id-ID"/>
+        </w:rPr>
+      </w:pPr>
+      <w:r>
+        <w:rPr>
+          <w:rFonts w:ascii="Arial" w:hAnsi="Arial" w:cs="Arial"/>
+          <w:sz w:val="24"/>
+          <w:szCs w:val="24"/>
+          <w:lang w:val="id-ID"/>
+        </w:rPr>
+        <w:t>Flowchart sistem secara umum dapat dilihat pada gambar dibawah ini:</w:t>
+      </w:r>
+    </w:p>
+    <w:p>
+      <w:pPr>
+        <w:ind w:left="2160"/>
+        <w:rPr>
+          <w:rFonts w:ascii="Arial" w:hAnsi="Arial" w:cs="Arial"/>
+          <w:sz w:val="24"/>
+          <w:szCs w:val="24"/>
+          <w:lang w:val="id-ID"/>
+        </w:rPr>
+      </w:pPr>
+      <w:r>
+        <w:rPr>
+          <w:noProof/>
+        </w:rPr>
+        <w:lastRenderedPageBreak/>
+        <w:drawing>
+          <wp:inline distT="0" distB="0" distL="0" distR="0" wp14:anchorId="2B7AB1EE" wp14:editId="1D08CB29">
+            <wp:extent cx="4120515" cy="2699385"/>
+            <wp:effectExtent l="0" t="0" r="0" b="0"/>
+            <wp:docPr id="4701" name="Picture 4701"/>
+            <wp:cNvGraphicFramePr/>
+            <a:graphic xmlns:a="http://schemas.openxmlformats.org/drawingml/2006/main">
+              <a:graphicData uri="http://schemas.openxmlformats.org/drawingml/2006/picture">
+                <pic:pic xmlns:pic="http://schemas.openxmlformats.org/drawingml/2006/picture">
+                  <pic:nvPicPr>
+                    <pic:cNvPr id="4701" name="Picture 4701"/>
+                    <pic:cNvPicPr/>
+                  </pic:nvPicPr>
+                  <pic:blipFill>
+                    <a:blip r:embed="rId12"/>
+                    <a:stretch>
+                      <a:fillRect/>
+                    </a:stretch>
+                  </pic:blipFill>
+                  <pic:spPr>
+                    <a:xfrm>
+                      <a:off x="0" y="0"/>
+                      <a:ext cx="4120515" cy="2699385"/>
+                    </a:xfrm>
+                    <a:prstGeom prst="rect">
+                      <a:avLst/>
+                    </a:prstGeom>
+                  </pic:spPr>
+                </pic:pic>
+              </a:graphicData>
+            </a:graphic>
+          </wp:inline>
+        </w:drawing>
+      </w:r>
+    </w:p>
+    <w:p>
+      <w:pPr>
+        <w:ind w:left="2160"/>
+        <w:jc w:val="both"/>
+        <w:rPr>
+          <w:rFonts w:ascii="Arial" w:hAnsi="Arial" w:cs="Arial"/>
+          <w:sz w:val="24"/>
+          <w:szCs w:val="24"/>
+          <w:lang w:val="id-ID"/>
+        </w:rPr>
+      </w:pPr>
+      <w:r>
+        <w:rPr>
+          <w:rFonts w:ascii="Arial" w:hAnsi="Arial" w:cs="Arial"/>
+          <w:sz w:val="24"/>
+          <w:szCs w:val="24"/>
+          <w:lang w:val="id-ID"/>
+        </w:rPr>
+        <w:t xml:space="preserve">Pada flowchart sistem pertama user melakukan penginputan data diri. Selanjutnya sistem akan menyimpan data diri </w:t>
+      </w:r>
+      <w:r>
+        <w:rPr>
+          <w:rFonts w:ascii="Arial" w:hAnsi="Arial" w:cs="Arial"/>
+          <w:i/>
+          <w:sz w:val="24"/>
+          <w:szCs w:val="24"/>
+          <w:lang w:val="id-ID"/>
+        </w:rPr>
+        <w:t>user</w:t>
+      </w:r>
+      <w:r>
+        <w:rPr>
+          <w:rFonts w:ascii="Arial" w:hAnsi="Arial" w:cs="Arial"/>
+          <w:sz w:val="24"/>
+          <w:szCs w:val="24"/>
+          <w:lang w:val="id-ID"/>
+        </w:rPr>
+        <w:t xml:space="preserve"> dan menampilkan </w:t>
+      </w:r>
+      <w:r>
+        <w:rPr>
+          <w:rFonts w:ascii="Arial" w:hAnsi="Arial" w:cs="Arial"/>
+          <w:sz w:val="24"/>
+          <w:szCs w:val="24"/>
+          <w:lang w:val="id-ID"/>
+        </w:rPr>
+        <w:t>pilihan</w:t>
+      </w:r>
+      <w:r>
+        <w:rPr>
+          <w:rFonts w:ascii="Arial" w:hAnsi="Arial" w:cs="Arial"/>
+          <w:sz w:val="24"/>
+          <w:szCs w:val="24"/>
+          <w:lang w:val="id-ID"/>
+        </w:rPr>
+        <w:t xml:space="preserve"> berupa gejala </w:t>
+      </w:r>
+      <w:r>
+        <w:rPr>
+          <w:rFonts w:ascii="Arial" w:hAnsi="Arial" w:cs="Arial"/>
+          <w:sz w:val="24"/>
+          <w:szCs w:val="24"/>
+          <w:lang w:val="id-ID"/>
+        </w:rPr>
+        <w:t>penyakit pada mata. Kemudian user memililih pilihan yang</w:t>
+      </w:r>
+      <w:r>
+        <w:rPr>
+          <w:rFonts w:ascii="Arial" w:hAnsi="Arial" w:cs="Arial"/>
+          <w:sz w:val="24"/>
+          <w:szCs w:val="24"/>
+          <w:lang w:val="id-ID"/>
+        </w:rPr>
+        <w:t xml:space="preserve"> sesuai dengan gejala yang dirasakan. Setelah </w:t>
+      </w:r>
+      <w:bookmarkStart w:id="0" w:name="_GoBack"/>
+      <w:bookmarkEnd w:id="0"/>
+      <w:r>
+        <w:rPr>
+          <w:rFonts w:ascii="Arial" w:hAnsi="Arial" w:cs="Arial"/>
+          <w:sz w:val="24"/>
+          <w:szCs w:val="24"/>
+          <w:lang w:val="id-ID"/>
+        </w:rPr>
+        <w:t xml:space="preserve">selesai sistem akan melakukan proses pencarian hasil diagnosis dengan menggunakan metoode </w:t>
+      </w:r>
+      <w:r>
+        <w:rPr>
+          <w:rFonts w:ascii="Arial" w:hAnsi="Arial" w:cs="Arial"/>
+          <w:i/>
+          <w:sz w:val="24"/>
+          <w:szCs w:val="24"/>
+          <w:lang w:val="id-ID"/>
+        </w:rPr>
+        <w:t>depth first search</w:t>
+      </w:r>
+      <w:r>
+        <w:rPr>
+          <w:rFonts w:ascii="Arial" w:hAnsi="Arial" w:cs="Arial"/>
+          <w:sz w:val="24"/>
+          <w:szCs w:val="24"/>
+          <w:lang w:val="id-ID"/>
+        </w:rPr>
+        <w:t xml:space="preserve"> dan metode </w:t>
+      </w:r>
+      <w:r>
+        <w:rPr>
+          <w:rFonts w:ascii="Arial" w:hAnsi="Arial" w:cs="Arial"/>
+          <w:i/>
+          <w:sz w:val="24"/>
+          <w:szCs w:val="24"/>
+          <w:lang w:val="id-ID"/>
+        </w:rPr>
+        <w:t>dempster shafer</w:t>
+      </w:r>
+      <w:r>
+        <w:rPr>
+          <w:rFonts w:ascii="Arial" w:hAnsi="Arial" w:cs="Arial"/>
+          <w:sz w:val="24"/>
+          <w:szCs w:val="24"/>
+          <w:lang w:val="id-ID"/>
+        </w:rPr>
+        <w:t>. Setelah pencarian maka didapatkan hasil diagnosis dari penyakit.</w:t>
       </w:r>
     </w:p>
     <w:p>
@@ -2012,7 +3668,7 @@
   <w:abstractNum w:abstractNumId="14" w15:restartNumberingAfterBreak="0">
     <w:nsid w:val="320C3EE1"/>
     <w:multiLevelType w:val="hybridMultilevel"/>
-    <w:tmpl w:val="48DA5EDA"/>
+    <w:tmpl w:val="3AC620F0"/>
     <w:lvl w:ilvl="0" w:tplc="43489602">
       <w:start w:val="1"/>
       <w:numFmt w:val="decimal"/>
@@ -2025,7 +3681,7 @@
         <w:rFonts w:hint="default"/>
       </w:rPr>
     </w:lvl>
-    <w:lvl w:ilvl="1" w:tplc="04090019" w:tentative="1">
+    <w:lvl w:ilvl="1" w:tplc="FCE8F170">
       <w:start w:val="1"/>
       <w:numFmt w:val="lowerLetter"/>
       <w:lvlText w:val="%2."/>
@@ -2033,6 +3689,9 @@
       <w:pPr>
         <w:ind w:left="1440" w:hanging="360"/>
       </w:pPr>
+      <w:rPr>
+        <w:rFonts w:hint="default"/>
+      </w:rPr>
     </w:lvl>
     <w:lvl w:ilvl="2" w:tplc="BB9251E2">
       <w:start w:val="1"/>
@@ -2046,7 +3705,7 @@
         <w:rFonts w:hint="default"/>
       </w:rPr>
     </w:lvl>
-    <w:lvl w:ilvl="3" w:tplc="0409000F" w:tentative="1">
+    <w:lvl w:ilvl="3" w:tplc="0409000F">
       <w:start w:val="1"/>
       <w:numFmt w:val="decimal"/>
       <w:lvlText w:val="%4."/>
@@ -4463,7 +6122,7 @@
   <w:abstractNum w:abstractNumId="40" w15:restartNumberingAfterBreak="0">
     <w:nsid w:val="7AA14E93"/>
     <w:multiLevelType w:val="hybridMultilevel"/>
-    <w:tmpl w:val="6C30F912"/>
+    <w:tmpl w:val="FEFCCA92"/>
     <w:lvl w:ilvl="0" w:tplc="DB0C0B64">
       <w:start w:val="1"/>
       <w:numFmt w:val="decimal"/>
@@ -4497,7 +6156,7 @@
         <w:ind w:left="2160" w:hanging="180"/>
       </w:pPr>
     </w:lvl>
-    <w:lvl w:ilvl="3" w:tplc="0409000F" w:tentative="1">
+    <w:lvl w:ilvl="3" w:tplc="B6008B62">
       <w:start w:val="1"/>
       <w:numFmt w:val="decimal"/>
       <w:lvlText w:val="%4."/>
@@ -4505,6 +6164,9 @@
       <w:pPr>
         <w:ind w:left="2880" w:hanging="360"/>
       </w:pPr>
+      <w:rPr>
+        <w:rFonts w:hint="default"/>
+      </w:rPr>
     </w:lvl>
     <w:lvl w:ilvl="4" w:tplc="04090019" w:tentative="1">
       <w:start w:val="1"/>
@@ -5743,7 +7405,7 @@
 </file>
 
 <file path=customXml/itemProps1.xml><?xml version="1.0" encoding="utf-8"?>
-<ds:datastoreItem xmlns:ds="http://schemas.openxmlformats.org/officeDocument/2006/customXml" ds:itemID="{A7006707-28B8-490B-A452-BC27A767D860}">
+<ds:datastoreItem xmlns:ds="http://schemas.openxmlformats.org/officeDocument/2006/customXml" ds:itemID="{E79240ED-4615-4A90-8C9C-AF0F545A94B0}">
   <ds:schemaRefs>
     <ds:schemaRef ds:uri="http://schemas.openxmlformats.org/officeDocument/2006/bibliography"/>
   </ds:schemaRefs>

</xml_diff>

<commit_message>
design ulang gampbar yg lu pake di bab 3 sama bikin blue print dari websitenya .. sama satu lagi, cari datanya cepetan!!!
</commit_message>
<xml_diff>
--- a/SKRIPSi!/BAB III.docx
+++ b/SKRIPSi!/BAB III.docx
@@ -970,23 +970,13 @@
                         <wps:txbx>
                           <w:txbxContent>
                             <w:p>
-                              <w:proofErr w:type="spellStart"/>
                               <w:r>
                                 <w:rPr>
                                   <w:rFonts w:ascii="Times New Roman" w:eastAsia="Times New Roman" w:hAnsi="Times New Roman" w:cs="Times New Roman"/>
                                   <w:b/>
                                   <w:sz w:val="24"/>
                                 </w:rPr>
-                                <w:t>Gambar</w:t>
-                              </w:r>
-                              <w:proofErr w:type="spellEnd"/>
-                              <w:r>
-                                <w:rPr>
-                                  <w:rFonts w:ascii="Times New Roman" w:eastAsia="Times New Roman" w:hAnsi="Times New Roman" w:cs="Times New Roman"/>
-                                  <w:b/>
-                                  <w:sz w:val="24"/>
-                                </w:rPr>
-                                <w:t xml:space="preserve"> 3.2 </w:t>
+                                <w:t xml:space="preserve">Gambar 3.2 </w:t>
                               </w:r>
                             </w:p>
                           </w:txbxContent>
@@ -1013,31 +1003,13 @@
                         <wps:txbx>
                           <w:txbxContent>
                             <w:p>
-                              <w:proofErr w:type="spellStart"/>
                               <w:r>
                                 <w:rPr>
                                   <w:rFonts w:ascii="Times New Roman" w:eastAsia="Times New Roman" w:hAnsi="Times New Roman" w:cs="Times New Roman"/>
                                   <w:sz w:val="24"/>
                                 </w:rPr>
-                                <w:t>Arsitektur</w:t>
+                                <w:t>Arsitektur Umum</w:t>
                               </w:r>
-                              <w:proofErr w:type="spellEnd"/>
-                              <w:r>
-                                <w:rPr>
-                                  <w:rFonts w:ascii="Times New Roman" w:eastAsia="Times New Roman" w:hAnsi="Times New Roman" w:cs="Times New Roman"/>
-                                  <w:sz w:val="24"/>
-                                </w:rPr>
-                                <w:t xml:space="preserve"> </w:t>
-                              </w:r>
-                              <w:proofErr w:type="spellStart"/>
-                              <w:r>
-                                <w:rPr>
-                                  <w:rFonts w:ascii="Times New Roman" w:eastAsia="Times New Roman" w:hAnsi="Times New Roman" w:cs="Times New Roman"/>
-                                  <w:sz w:val="24"/>
-                                </w:rPr>
-                                <w:t>Umum</w:t>
-                              </w:r>
-                              <w:proofErr w:type="spellEnd"/>
                             </w:p>
                           </w:txbxContent>
                         </wps:txbx>
@@ -2014,18 +1986,7 @@
           <w:szCs w:val="24"/>
           <w:lang w:val="id-ID"/>
         </w:rPr>
-        <w:t xml:space="preserve"> sesuai dengan gejala yang dirasakan. Setelah </w:t>
-      </w:r>
-      <w:bookmarkStart w:id="0" w:name="_GoBack"/>
-      <w:bookmarkEnd w:id="0"/>
-      <w:r>
-        <w:rPr>
-          <w:rFonts w:ascii="Arial" w:hAnsi="Arial" w:cs="Arial"/>
-          <w:sz w:val="24"/>
-          <w:szCs w:val="24"/>
-          <w:lang w:val="id-ID"/>
-        </w:rPr>
-        <w:t xml:space="preserve">selesai sistem akan melakukan proses pencarian hasil diagnosis dengan menggunakan metoode </w:t>
+        <w:t xml:space="preserve"> sesuai dengan gejala yang dirasakan. Setelah selesai sistem akan melakukan proses pencarian hasil diagnosis dengan menggunakan metoode </w:t>
       </w:r>
       <w:r>
         <w:rPr>
@@ -2087,6 +2048,477 @@
     </w:p>
     <w:p>
       <w:pPr>
+        <w:ind w:left="2160"/>
+        <w:jc w:val="both"/>
+        <w:rPr>
+          <w:rFonts w:ascii="Arial" w:hAnsi="Arial" w:cs="Arial"/>
+          <w:sz w:val="24"/>
+          <w:szCs w:val="24"/>
+          <w:lang w:val="id-ID"/>
+        </w:rPr>
+      </w:pPr>
+      <w:r>
+        <w:rPr>
+          <w:rFonts w:ascii="Arial" w:hAnsi="Arial" w:cs="Arial"/>
+          <w:sz w:val="24"/>
+          <w:szCs w:val="24"/>
+          <w:lang w:val="id-ID"/>
+        </w:rPr>
+        <w:t>Flowchart metode depth first search dapat dilihat pada gambar dibawah ini :</w:t>
+      </w:r>
+    </w:p>
+    <w:p>
+      <w:pPr>
+        <w:ind w:left="2160"/>
+        <w:rPr>
+          <w:lang w:val="id-ID"/>
+        </w:rPr>
+      </w:pPr>
+      <w:r>
+        <w:rPr>
+          <w:noProof/>
+        </w:rPr>
+        <mc:AlternateContent>
+          <mc:Choice Requires="wpg">
+            <w:drawing>
+              <wp:inline distT="0" distB="0" distL="0" distR="0" wp14:anchorId="5755E072" wp14:editId="149068E2">
+                <wp:extent cx="4486910" cy="1547495"/>
+                <wp:effectExtent l="0" t="0" r="0" b="0"/>
+                <wp:docPr id="101481" name="Group 101481"/>
+                <wp:cNvGraphicFramePr/>
+                <a:graphic xmlns:a="http://schemas.openxmlformats.org/drawingml/2006/main">
+                  <a:graphicData uri="http://schemas.microsoft.com/office/word/2010/wordprocessingGroup">
+                    <wpg:wgp>
+                      <wpg:cNvGrpSpPr/>
+                      <wpg:grpSpPr>
+                        <a:xfrm>
+                          <a:off x="0" y="0"/>
+                          <a:ext cx="4486910" cy="1547495"/>
+                          <a:chOff x="0" y="0"/>
+                          <a:chExt cx="4486910" cy="1547495"/>
+                        </a:xfrm>
+                      </wpg:grpSpPr>
+                      <pic:pic xmlns:pic="http://schemas.openxmlformats.org/drawingml/2006/picture">
+                        <pic:nvPicPr>
+                          <pic:cNvPr id="4774" name="Picture 4774"/>
+                          <pic:cNvPicPr/>
+                        </pic:nvPicPr>
+                        <pic:blipFill>
+                          <a:blip r:embed="rId13"/>
+                          <a:stretch>
+                            <a:fillRect/>
+                          </a:stretch>
+                        </pic:blipFill>
+                        <pic:spPr>
+                          <a:xfrm>
+                            <a:off x="0" y="0"/>
+                            <a:ext cx="4486910" cy="1547495"/>
+                          </a:xfrm>
+                          <a:prstGeom prst="rect">
+                            <a:avLst/>
+                          </a:prstGeom>
+                        </pic:spPr>
+                      </pic:pic>
+                      <pic:pic xmlns:pic="http://schemas.openxmlformats.org/drawingml/2006/picture">
+                        <pic:nvPicPr>
+                          <pic:cNvPr id="4776" name="Picture 4776"/>
+                          <pic:cNvPicPr/>
+                        </pic:nvPicPr>
+                        <pic:blipFill>
+                          <a:blip r:embed="rId14"/>
+                          <a:stretch>
+                            <a:fillRect/>
+                          </a:stretch>
+                        </pic:blipFill>
+                        <pic:spPr>
+                          <a:xfrm>
+                            <a:off x="2154809" y="683768"/>
+                            <a:ext cx="755650" cy="341630"/>
+                          </a:xfrm>
+                          <a:prstGeom prst="rect">
+                            <a:avLst/>
+                          </a:prstGeom>
+                        </pic:spPr>
+                      </pic:pic>
+                      <wps:wsp>
+                        <wps:cNvPr id="4791" name="Rectangle 4791"/>
+                        <wps:cNvSpPr/>
+                        <wps:spPr>
+                          <a:xfrm>
+                            <a:off x="2241550" y="976731"/>
+                            <a:ext cx="50673" cy="224380"/>
+                          </a:xfrm>
+                          <a:prstGeom prst="rect">
+                            <a:avLst/>
+                          </a:prstGeom>
+                          <a:ln>
+                            <a:noFill/>
+                          </a:ln>
+                        </wps:spPr>
+                        <wps:txbx>
+                          <w:txbxContent>
+                            <w:p>
+                              <w:r>
+                                <w:rPr>
+                                  <w:rFonts w:ascii="Times New Roman" w:eastAsia="Times New Roman" w:hAnsi="Times New Roman" w:cs="Times New Roman"/>
+                                  <w:b/>
+                                  <w:sz w:val="24"/>
+                                </w:rPr>
+                                <w:t xml:space="preserve"> </w:t>
+                              </w:r>
+                            </w:p>
+                          </w:txbxContent>
+                        </wps:txbx>
+                        <wps:bodyPr horzOverflow="overflow" vert="horz" lIns="0" tIns="0" rIns="0" bIns="0" rtlCol="0">
+                          <a:noAutofit/>
+                        </wps:bodyPr>
+                      </wps:wsp>
+                      <wps:wsp>
+                        <wps:cNvPr id="4792" name="Rectangle 4792"/>
+                        <wps:cNvSpPr/>
+                        <wps:spPr>
+                          <a:xfrm>
+                            <a:off x="856996" y="1367891"/>
+                            <a:ext cx="1087240" cy="224380"/>
+                          </a:xfrm>
+                          <a:prstGeom prst="rect">
+                            <a:avLst/>
+                          </a:prstGeom>
+                          <a:ln>
+                            <a:noFill/>
+                          </a:ln>
+                        </wps:spPr>
+                        <wps:txbx>
+                          <w:txbxContent>
+                            <w:p>
+                              <w:r>
+                                <w:rPr>
+                                  <w:rFonts w:ascii="Times New Roman" w:eastAsia="Times New Roman" w:hAnsi="Times New Roman" w:cs="Times New Roman"/>
+                                  <w:b/>
+                                  <w:sz w:val="24"/>
+                                </w:rPr>
+                                <w:t xml:space="preserve">Gambar 3.8 </w:t>
+                              </w:r>
+                            </w:p>
+                          </w:txbxContent>
+                        </wps:txbx>
+                        <wps:bodyPr horzOverflow="overflow" vert="horz" lIns="0" tIns="0" rIns="0" bIns="0" rtlCol="0">
+                          <a:noAutofit/>
+                        </wps:bodyPr>
+                      </wps:wsp>
+                      <wps:wsp>
+                        <wps:cNvPr id="4793" name="Rectangle 4793"/>
+                        <wps:cNvSpPr/>
+                        <wps:spPr>
+                          <a:xfrm>
+                            <a:off x="1674876" y="1367891"/>
+                            <a:ext cx="846239" cy="224380"/>
+                          </a:xfrm>
+                          <a:prstGeom prst="rect">
+                            <a:avLst/>
+                          </a:prstGeom>
+                          <a:ln>
+                            <a:noFill/>
+                          </a:ln>
+                        </wps:spPr>
+                        <wps:txbx>
+                          <w:txbxContent>
+                            <w:p>
+                              <w:r>
+                                <w:rPr>
+                                  <w:rFonts w:ascii="Times New Roman" w:eastAsia="Times New Roman" w:hAnsi="Times New Roman" w:cs="Times New Roman"/>
+                                  <w:i/>
+                                  <w:sz w:val="24"/>
+                                </w:rPr>
+                                <w:t>Flowchart</w:t>
+                              </w:r>
+                            </w:p>
+                          </w:txbxContent>
+                        </wps:txbx>
+                        <wps:bodyPr horzOverflow="overflow" vert="horz" lIns="0" tIns="0" rIns="0" bIns="0" rtlCol="0">
+                          <a:noAutofit/>
+                        </wps:bodyPr>
+                      </wps:wsp>
+                      <wps:wsp>
+                        <wps:cNvPr id="4794" name="Rectangle 4794"/>
+                        <wps:cNvSpPr/>
+                        <wps:spPr>
+                          <a:xfrm>
+                            <a:off x="2312670" y="1367891"/>
+                            <a:ext cx="50673" cy="224380"/>
+                          </a:xfrm>
+                          <a:prstGeom prst="rect">
+                            <a:avLst/>
+                          </a:prstGeom>
+                          <a:ln>
+                            <a:noFill/>
+                          </a:ln>
+                        </wps:spPr>
+                        <wps:txbx>
+                          <w:txbxContent>
+                            <w:p>
+                              <w:r>
+                                <w:rPr>
+                                  <w:rFonts w:ascii="Times New Roman" w:eastAsia="Times New Roman" w:hAnsi="Times New Roman" w:cs="Times New Roman"/>
+                                  <w:sz w:val="24"/>
+                                </w:rPr>
+                                <w:t xml:space="preserve"> </w:t>
+                              </w:r>
+                            </w:p>
+                          </w:txbxContent>
+                        </wps:txbx>
+                        <wps:bodyPr horzOverflow="overflow" vert="horz" lIns="0" tIns="0" rIns="0" bIns="0" rtlCol="0">
+                          <a:noAutofit/>
+                        </wps:bodyPr>
+                      </wps:wsp>
+                      <wps:wsp>
+                        <wps:cNvPr id="4795" name="Rectangle 4795"/>
+                        <wps:cNvSpPr/>
+                        <wps:spPr>
+                          <a:xfrm>
+                            <a:off x="2350770" y="1367891"/>
+                            <a:ext cx="1695551" cy="224380"/>
+                          </a:xfrm>
+                          <a:prstGeom prst="rect">
+                            <a:avLst/>
+                          </a:prstGeom>
+                          <a:ln>
+                            <a:noFill/>
+                          </a:ln>
+                        </wps:spPr>
+                        <wps:txbx>
+                          <w:txbxContent>
+                            <w:p>
+                              <w:pPr>
+                                <w:rPr>
+                                  <w:lang w:val="id-ID"/>
+                                </w:rPr>
+                              </w:pPr>
+                              <w:r>
+                                <w:rPr>
+                                  <w:rFonts w:ascii="Times New Roman" w:eastAsia="Times New Roman" w:hAnsi="Times New Roman" w:cs="Times New Roman"/>
+                                  <w:sz w:val="24"/>
+                                </w:rPr>
+                                <w:t xml:space="preserve">Metode </w:t>
+                              </w:r>
+                              <w:r>
+                                <w:rPr>
+                                  <w:rFonts w:ascii="Times New Roman" w:eastAsia="Times New Roman" w:hAnsi="Times New Roman" w:cs="Times New Roman"/>
+                                  <w:sz w:val="24"/>
+                                  <w:lang w:val="id-ID"/>
+                                </w:rPr>
+                                <w:t>depth first search</w:t>
+                              </w:r>
+                            </w:p>
+                          </w:txbxContent>
+                        </wps:txbx>
+                        <wps:bodyPr horzOverflow="overflow" vert="horz" lIns="0" tIns="0" rIns="0" bIns="0" rtlCol="0">
+                          <a:noAutofit/>
+                        </wps:bodyPr>
+                      </wps:wsp>
+                      <wps:wsp>
+                        <wps:cNvPr id="4796" name="Rectangle 4796"/>
+                        <wps:cNvSpPr/>
+                        <wps:spPr>
+                          <a:xfrm>
+                            <a:off x="3626231" y="1367891"/>
+                            <a:ext cx="50673" cy="224380"/>
+                          </a:xfrm>
+                          <a:prstGeom prst="rect">
+                            <a:avLst/>
+                          </a:prstGeom>
+                          <a:ln>
+                            <a:noFill/>
+                          </a:ln>
+                        </wps:spPr>
+                        <wps:txbx>
+                          <w:txbxContent>
+                            <w:p>
+                              <w:r>
+                                <w:rPr>
+                                  <w:rFonts w:ascii="Times New Roman" w:eastAsia="Times New Roman" w:hAnsi="Times New Roman" w:cs="Times New Roman"/>
+                                  <w:sz w:val="24"/>
+                                </w:rPr>
+                                <w:t xml:space="preserve"> </w:t>
+                              </w:r>
+                            </w:p>
+                          </w:txbxContent>
+                        </wps:txbx>
+                        <wps:bodyPr horzOverflow="overflow" vert="horz" lIns="0" tIns="0" rIns="0" bIns="0" rtlCol="0">
+                          <a:noAutofit/>
+                        </wps:bodyPr>
+                      </wps:wsp>
+                    </wpg:wgp>
+                  </a:graphicData>
+                </a:graphic>
+              </wp:inline>
+            </w:drawing>
+          </mc:Choice>
+          <mc:Fallback>
+            <w:pict>
+              <v:group w14:anchorId="5755E072" id="Group 101481" o:spid="_x0000_s1033" style="width:353.3pt;height:121.85pt;mso-position-horizontal-relative:char;mso-position-vertical-relative:line" coordsize="44869,15474" o:gfxdata="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">
+                <v:shapetype id="_x0000_t75" coordsize="21600,21600" o:spt="75" o:preferrelative="t" path="m@4@5l@4@11@9@11@9@5xe" filled="f" stroked="f">
+                  <v:stroke joinstyle="miter"/>
+                  <v:formulas>
+                    <v:f eqn="if lineDrawn pixelLineWidth 0"/>
+                    <v:f eqn="sum @0 1 0"/>
+                    <v:f eqn="sum 0 0 @1"/>
+                    <v:f eqn="prod @2 1 2"/>
+                    <v:f eqn="prod @3 21600 pixelWidth"/>
+                    <v:f eqn="prod @3 21600 pixelHeight"/>
+                    <v:f eqn="sum @0 0 1"/>
+                    <v:f eqn="prod @6 1 2"/>
+                    <v:f eqn="prod @7 21600 pixelWidth"/>
+                    <v:f eqn="sum @8 21600 0"/>
+                    <v:f eqn="prod @7 21600 pixelHeight"/>
+                    <v:f eqn="sum @10 21600 0"/>
+                  </v:formulas>
+                  <v:path o:extrusionok="f" gradientshapeok="t" o:connecttype="rect"/>
+                  <o:lock v:ext="edit" aspectratio="t"/>
+                </v:shapetype>
+                <v:shape id="Picture 4774" o:spid="_x0000_s1034" type="#_x0000_t75" style="position:absolute;width:44869;height:15474;visibility:visible;mso-wrap-style:square" o:gfxdata="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">
+                  <v:imagedata r:id="rId15" o:title=""/>
+                </v:shape>
+                <v:shape id="Picture 4776" o:spid="_x0000_s1035" type="#_x0000_t75" style="position:absolute;left:21548;top:6837;width:7556;height:3416;visibility:visible;mso-wrap-style:square" o:gfxdata="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">
+                  <v:imagedata r:id="rId16" o:title=""/>
+                </v:shape>
+                <v:rect id="Rectangle 4791" o:spid="_x0000_s1036" style="position:absolute;left:22415;top:9767;width:507;height:2244;visibility:visible;mso-wrap-style:square;v-text-anchor:top" o:gfxdata="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" filled="f" stroked="f">
+                  <v:textbox inset="0,0,0,0">
+                    <w:txbxContent>
+                      <w:p>
+                        <w:r>
+                          <w:rPr>
+                            <w:rFonts w:ascii="Times New Roman" w:eastAsia="Times New Roman" w:hAnsi="Times New Roman" w:cs="Times New Roman"/>
+                            <w:b/>
+                            <w:sz w:val="24"/>
+                          </w:rPr>
+                          <w:t xml:space="preserve"> </w:t>
+                        </w:r>
+                      </w:p>
+                    </w:txbxContent>
+                  </v:textbox>
+                </v:rect>
+                <v:rect id="Rectangle 4792" o:spid="_x0000_s1037" style="position:absolute;left:8569;top:13678;width:10873;height:2244;visibility:visible;mso-wrap-style:square;v-text-anchor:top" o:gfxdata="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" filled="f" stroked="f">
+                  <v:textbox inset="0,0,0,0">
+                    <w:txbxContent>
+                      <w:p>
+                        <w:r>
+                          <w:rPr>
+                            <w:rFonts w:ascii="Times New Roman" w:eastAsia="Times New Roman" w:hAnsi="Times New Roman" w:cs="Times New Roman"/>
+                            <w:b/>
+                            <w:sz w:val="24"/>
+                          </w:rPr>
+                          <w:t xml:space="preserve">Gambar 3.8 </w:t>
+                        </w:r>
+                      </w:p>
+                    </w:txbxContent>
+                  </v:textbox>
+                </v:rect>
+                <v:rect id="Rectangle 4793" o:spid="_x0000_s1038" style="position:absolute;left:16748;top:13678;width:8463;height:2244;visibility:visible;mso-wrap-style:square;v-text-anchor:top" o:gfxdata="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" filled="f" stroked="f">
+                  <v:textbox inset="0,0,0,0">
+                    <w:txbxContent>
+                      <w:p>
+                        <w:r>
+                          <w:rPr>
+                            <w:rFonts w:ascii="Times New Roman" w:eastAsia="Times New Roman" w:hAnsi="Times New Roman" w:cs="Times New Roman"/>
+                            <w:i/>
+                            <w:sz w:val="24"/>
+                          </w:rPr>
+                          <w:t>Flowchart</w:t>
+                        </w:r>
+                      </w:p>
+                    </w:txbxContent>
+                  </v:textbox>
+                </v:rect>
+                <v:rect id="Rectangle 4794" o:spid="_x0000_s1039" style="position:absolute;left:23126;top:13678;width:507;height:2244;visibility:visible;mso-wrap-style:square;v-text-anchor:top" o:gfxdata="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" filled="f" stroked="f">
+                  <v:textbox inset="0,0,0,0">
+                    <w:txbxContent>
+                      <w:p>
+                        <w:r>
+                          <w:rPr>
+                            <w:rFonts w:ascii="Times New Roman" w:eastAsia="Times New Roman" w:hAnsi="Times New Roman" w:cs="Times New Roman"/>
+                            <w:sz w:val="24"/>
+                          </w:rPr>
+                          <w:t xml:space="preserve"> </w:t>
+                        </w:r>
+                      </w:p>
+                    </w:txbxContent>
+                  </v:textbox>
+                </v:rect>
+                <v:rect id="Rectangle 4795" o:spid="_x0000_s1040" style="position:absolute;left:23507;top:13678;width:16956;height:2244;visibility:visible;mso-wrap-style:square;v-text-anchor:top" o:gfxdata="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" filled="f" stroked="f">
+                  <v:textbox inset="0,0,0,0">
+                    <w:txbxContent>
+                      <w:p>
+                        <w:pPr>
+                          <w:rPr>
+                            <w:lang w:val="id-ID"/>
+                          </w:rPr>
+                        </w:pPr>
+                        <w:r>
+                          <w:rPr>
+                            <w:rFonts w:ascii="Times New Roman" w:eastAsia="Times New Roman" w:hAnsi="Times New Roman" w:cs="Times New Roman"/>
+                            <w:sz w:val="24"/>
+                          </w:rPr>
+                          <w:t xml:space="preserve">Metode </w:t>
+                        </w:r>
+                        <w:r>
+                          <w:rPr>
+                            <w:rFonts w:ascii="Times New Roman" w:eastAsia="Times New Roman" w:hAnsi="Times New Roman" w:cs="Times New Roman"/>
+                            <w:sz w:val="24"/>
+                            <w:lang w:val="id-ID"/>
+                          </w:rPr>
+                          <w:t>depth first search</w:t>
+                        </w:r>
+                      </w:p>
+                    </w:txbxContent>
+                  </v:textbox>
+                </v:rect>
+                <v:rect id="Rectangle 4796" o:spid="_x0000_s1041" style="position:absolute;left:36262;top:13678;width:507;height:2244;visibility:visible;mso-wrap-style:square;v-text-anchor:top" o:gfxdata="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" filled="f" stroked="f">
+                  <v:textbox inset="0,0,0,0">
+                    <w:txbxContent>
+                      <w:p>
+                        <w:r>
+                          <w:rPr>
+                            <w:rFonts w:ascii="Times New Roman" w:eastAsia="Times New Roman" w:hAnsi="Times New Roman" w:cs="Times New Roman"/>
+                            <w:sz w:val="24"/>
+                          </w:rPr>
+                          <w:t xml:space="preserve"> </w:t>
+                        </w:r>
+                      </w:p>
+                    </w:txbxContent>
+                  </v:textbox>
+                </v:rect>
+                <w10:anchorlock/>
+              </v:group>
+            </w:pict>
+          </mc:Fallback>
+        </mc:AlternateContent>
+      </w:r>
+    </w:p>
+    <w:p>
+      <w:pPr>
+        <w:ind w:left="2160"/>
+        <w:jc w:val="both"/>
+        <w:rPr>
+          <w:rFonts w:ascii="Arial" w:hAnsi="Arial" w:cs="Arial"/>
+          <w:sz w:val="24"/>
+          <w:szCs w:val="24"/>
+          <w:lang w:val="id-ID"/>
+        </w:rPr>
+      </w:pPr>
+      <w:r>
+        <w:rPr>
+          <w:rFonts w:ascii="Arial" w:hAnsi="Arial" w:cs="Arial"/>
+          <w:sz w:val="24"/>
+          <w:szCs w:val="24"/>
+          <w:lang w:val="id-ID"/>
+        </w:rPr>
+        <w:lastRenderedPageBreak/>
+        <w:t>User memilih gejala yang ada, kemudian akan dilakukan pencarian pada setiap node, hingga ditemukannya penuyakit yang sesuai dengan gejala tersebut.</w:t>
+      </w:r>
+    </w:p>
+    <w:p>
+      <w:pPr>
         <w:pStyle w:val="Heading3"/>
         <w:numPr>
           <w:ilvl w:val="2"/>
@@ -2102,6 +2534,200 @@
           <w:lang w:val="id-ID"/>
         </w:rPr>
         <w:t>Flowchart Metode Dempster Shafer</w:t>
+      </w:r>
+    </w:p>
+    <w:p>
+      <w:pPr>
+        <w:ind w:left="2160"/>
+        <w:rPr>
+          <w:rFonts w:ascii="Arial" w:eastAsia="Times New Roman" w:hAnsi="Arial" w:cs="Arial"/>
+          <w:sz w:val="24"/>
+          <w:szCs w:val="24"/>
+          <w:lang w:val="id-ID"/>
+        </w:rPr>
+      </w:pPr>
+      <w:r>
+        <w:rPr>
+          <w:rFonts w:ascii="Arial" w:eastAsia="Times New Roman" w:hAnsi="Arial" w:cs="Arial"/>
+          <w:sz w:val="24"/>
+          <w:szCs w:val="24"/>
+          <w:lang w:val="id-ID"/>
+        </w:rPr>
+        <w:t xml:space="preserve">Flowchart </w:t>
+      </w:r>
+      <w:r>
+        <w:rPr>
+          <w:rFonts w:ascii="Arial" w:eastAsia="Times New Roman" w:hAnsi="Arial" w:cs="Arial"/>
+          <w:sz w:val="24"/>
+          <w:szCs w:val="24"/>
+          <w:lang w:val="id-ID"/>
+        </w:rPr>
+        <w:t>metode dempster shafer dapat dilihat pada dibawah ini :</w:t>
+      </w:r>
+    </w:p>
+    <w:p>
+      <w:pPr>
+        <w:ind w:left="2160"/>
+        <w:rPr>
+          <w:lang w:val="id-ID"/>
+        </w:rPr>
+      </w:pPr>
+      <w:r>
+        <w:rPr>
+          <w:noProof/>
+        </w:rPr>
+        <mc:AlternateContent>
+          <mc:Choice Requires="wpg">
+            <w:drawing>
+              <wp:inline distT="0" distB="0" distL="0" distR="0" wp14:anchorId="3374116F" wp14:editId="06CDAA71">
+                <wp:extent cx="4419600" cy="2124075"/>
+                <wp:effectExtent l="0" t="0" r="0" b="9525"/>
+                <wp:docPr id="101482" name="Group 101482"/>
+                <wp:cNvGraphicFramePr/>
+                <a:graphic xmlns:a="http://schemas.openxmlformats.org/drawingml/2006/main">
+                  <a:graphicData uri="http://schemas.microsoft.com/office/word/2010/wordprocessingGroup">
+                    <wpg:wgp>
+                      <wpg:cNvGrpSpPr/>
+                      <wpg:grpSpPr>
+                        <a:xfrm>
+                          <a:off x="0" y="0"/>
+                          <a:ext cx="4419600" cy="2124075"/>
+                          <a:chOff x="0" y="0"/>
+                          <a:chExt cx="4933950" cy="2630805"/>
+                        </a:xfrm>
+                      </wpg:grpSpPr>
+                      <wps:wsp>
+                        <wps:cNvPr id="4822" name="Rectangle 4822"/>
+                        <wps:cNvSpPr/>
+                        <wps:spPr>
+                          <a:xfrm>
+                            <a:off x="2464435" y="2353285"/>
+                            <a:ext cx="50673" cy="224380"/>
+                          </a:xfrm>
+                          <a:prstGeom prst="rect">
+                            <a:avLst/>
+                          </a:prstGeom>
+                          <a:ln>
+                            <a:noFill/>
+                          </a:ln>
+                        </wps:spPr>
+                        <wps:txbx>
+                          <w:txbxContent>
+                            <w:p>
+                              <w:r>
+                                <w:rPr>
+                                  <w:rFonts w:ascii="Times New Roman" w:eastAsia="Times New Roman" w:hAnsi="Times New Roman" w:cs="Times New Roman"/>
+                                  <w:b/>
+                                  <w:sz w:val="24"/>
+                                </w:rPr>
+                                <w:t xml:space="preserve"> </w:t>
+                              </w:r>
+                            </w:p>
+                          </w:txbxContent>
+                        </wps:txbx>
+                        <wps:bodyPr horzOverflow="overflow" vert="horz" lIns="0" tIns="0" rIns="0" bIns="0" rtlCol="0">
+                          <a:noAutofit/>
+                        </wps:bodyPr>
+                      </wps:wsp>
+                      <pic:pic xmlns:pic="http://schemas.openxmlformats.org/drawingml/2006/picture">
+                        <pic:nvPicPr>
+                          <pic:cNvPr id="4843" name="Picture 4843"/>
+                          <pic:cNvPicPr/>
+                        </pic:nvPicPr>
+                        <pic:blipFill>
+                          <a:blip r:embed="rId17"/>
+                          <a:stretch>
+                            <a:fillRect/>
+                          </a:stretch>
+                        </pic:blipFill>
+                        <pic:spPr>
+                          <a:xfrm>
+                            <a:off x="0" y="0"/>
+                            <a:ext cx="4933950" cy="2630805"/>
+                          </a:xfrm>
+                          <a:prstGeom prst="rect">
+                            <a:avLst/>
+                          </a:prstGeom>
+                        </pic:spPr>
+                      </pic:pic>
+                      <pic:pic xmlns:pic="http://schemas.openxmlformats.org/drawingml/2006/picture">
+                        <pic:nvPicPr>
+                          <pic:cNvPr id="4845" name="Picture 4845"/>
+                          <pic:cNvPicPr/>
+                        </pic:nvPicPr>
+                        <pic:blipFill>
+                          <a:blip r:embed="rId18"/>
+                          <a:stretch>
+                            <a:fillRect/>
+                          </a:stretch>
+                        </pic:blipFill>
+                        <pic:spPr>
+                          <a:xfrm>
+                            <a:off x="2735199" y="1160907"/>
+                            <a:ext cx="968375" cy="242570"/>
+                          </a:xfrm>
+                          <a:prstGeom prst="rect">
+                            <a:avLst/>
+                          </a:prstGeom>
+                        </pic:spPr>
+                      </pic:pic>
+                    </wpg:wgp>
+                  </a:graphicData>
+                </a:graphic>
+              </wp:inline>
+            </w:drawing>
+          </mc:Choice>
+          <mc:Fallback>
+            <w:pict>
+              <v:group w14:anchorId="3374116F" id="Group 101482" o:spid="_x0000_s1042" style="width:348pt;height:167.25pt;mso-position-horizontal-relative:char;mso-position-vertical-relative:line" coordsize="49339,26308" o:gfxdata="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">
+                <v:rect id="Rectangle 4822" o:spid="_x0000_s1043" style="position:absolute;left:24644;top:23532;width:507;height:2244;visibility:visible;mso-wrap-style:square;v-text-anchor:top" o:gfxdata="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" filled="f" stroked="f">
+                  <v:textbox inset="0,0,0,0">
+                    <w:txbxContent>
+                      <w:p>
+                        <w:r>
+                          <w:rPr>
+                            <w:rFonts w:ascii="Times New Roman" w:eastAsia="Times New Roman" w:hAnsi="Times New Roman" w:cs="Times New Roman"/>
+                            <w:b/>
+                            <w:sz w:val="24"/>
+                          </w:rPr>
+                          <w:t xml:space="preserve"> </w:t>
+                        </w:r>
+                      </w:p>
+                    </w:txbxContent>
+                  </v:textbox>
+                </v:rect>
+                <v:shape id="Picture 4843" o:spid="_x0000_s1044" type="#_x0000_t75" style="position:absolute;width:49339;height:26308;visibility:visible;mso-wrap-style:square" o:gfxdata="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">
+                  <v:imagedata r:id="rId19" o:title=""/>
+                </v:shape>
+                <v:shape id="Picture 4845" o:spid="_x0000_s1045" type="#_x0000_t75" style="position:absolute;left:27351;top:11609;width:9684;height:2425;visibility:visible;mso-wrap-style:square" o:gfxdata="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">
+                  <v:imagedata r:id="rId20" o:title=""/>
+                </v:shape>
+                <w10:anchorlock/>
+              </v:group>
+            </w:pict>
+          </mc:Fallback>
+        </mc:AlternateContent>
+      </w:r>
+    </w:p>
+    <w:p>
+      <w:pPr>
+        <w:ind w:left="2160"/>
+        <w:jc w:val="both"/>
+        <w:rPr>
+          <w:rFonts w:ascii="Arial" w:hAnsi="Arial" w:cs="Arial"/>
+          <w:sz w:val="24"/>
+          <w:szCs w:val="24"/>
+          <w:lang w:val="id-ID"/>
+        </w:rPr>
+      </w:pPr>
+      <w:r>
+        <w:rPr>
+          <w:rFonts w:ascii="Arial" w:hAnsi="Arial" w:cs="Arial"/>
+          <w:sz w:val="24"/>
+          <w:szCs w:val="24"/>
+          <w:lang w:val="id-ID"/>
+        </w:rPr>
+        <w:t xml:space="preserve">Tahap awal yaitu memasukkan gejala dan faktor, jika gejala yang di masukkan hanya satu maka penyakit tidak ditemukan dan proses selesai, namun jika gejala lebih dari satu proses akan menghitung nilai kepastian gejala kedua. Kemudian nilai kepastian gejala pertama dan kedua diketahui maka hitung nilai kombinasi kepastian gejala ketiga dan seterusnya. Setelah nilai dihasilkan maka pilih nilai terbesar antara hasil sebagai kesimpulan.  </w:t>
       </w:r>
     </w:p>
     <w:p>
@@ -2126,6 +2752,27 @@
     </w:p>
     <w:p>
       <w:pPr>
+        <w:ind w:left="720"/>
+        <w:jc w:val="both"/>
+        <w:rPr>
+          <w:rFonts w:ascii="Arial" w:hAnsi="Arial" w:cs="Arial"/>
+          <w:sz w:val="24"/>
+          <w:szCs w:val="24"/>
+          <w:lang w:val="id-ID"/>
+        </w:rPr>
+      </w:pPr>
+      <w:r>
+        <w:rPr>
+          <w:rFonts w:ascii="Arial" w:hAnsi="Arial" w:cs="Arial"/>
+          <w:sz w:val="24"/>
+          <w:szCs w:val="24"/>
+          <w:lang w:val="id-ID"/>
+        </w:rPr>
+        <w:t>Analisis proses bertujuan untuk mengetahui bagaimana proses sitem pakar bekerja, dalam hal ini metode yang digunakan adalah metode Naïve Bayes dan metode Dempster Shafer. Sebelum melakukan analisis prose maka dibutuhkan data – data pendukung mengenai gejala dari penyakit tuberkulosis. Berikut merupakan data – data kebutuhan untuk mendukung analisis proses.</w:t>
+      </w:r>
+    </w:p>
+    <w:p>
+      <w:pPr>
         <w:pStyle w:val="Heading3"/>
         <w:numPr>
           <w:ilvl w:val="0"/>
@@ -2174,6 +2821,54 @@
     </w:p>
     <w:p>
       <w:pPr>
+        <w:ind w:left="720"/>
+        <w:jc w:val="both"/>
+        <w:rPr>
+          <w:rFonts w:ascii="Arial" w:hAnsi="Arial" w:cs="Arial"/>
+          <w:sz w:val="24"/>
+          <w:szCs w:val="24"/>
+          <w:lang w:val="id-ID"/>
+        </w:rPr>
+      </w:pPr>
+      <w:r>
+        <w:rPr>
+          <w:rFonts w:ascii="Arial" w:hAnsi="Arial" w:cs="Arial"/>
+          <w:sz w:val="24"/>
+          <w:szCs w:val="24"/>
+          <w:lang w:val="id-ID"/>
+        </w:rPr>
+        <w:t>Perancangan User Interface sangatlah penting dilakukan sebelum aplikasi dibuat. Kita dapat menyusun sedemikian rupa objek – objek sehingga membentuk aplikasi yang mudah dan nyaman digunakan oleh pengguna. Dalam sistem yang akan dibangun terdapat</w:t>
+      </w:r>
+      <w:r>
+        <w:rPr>
+          <w:rFonts w:ascii="Arial" w:hAnsi="Arial" w:cs="Arial"/>
+          <w:sz w:val="24"/>
+          <w:szCs w:val="24"/>
+          <w:lang w:val="id-ID"/>
+        </w:rPr>
+        <w:t xml:space="preserve"> ... </w:t>
+      </w:r>
+      <w:r>
+        <w:rPr>
+          <w:rFonts w:ascii="Arial" w:hAnsi="Arial" w:cs="Arial"/>
+          <w:sz w:val="24"/>
+          <w:szCs w:val="24"/>
+          <w:lang w:val="id-ID"/>
+        </w:rPr>
+        <w:t>buah halaman yang akan ditampilkan</w:t>
+      </w:r>
+      <w:r>
+        <w:rPr>
+          <w:rFonts w:ascii="Arial" w:hAnsi="Arial" w:cs="Arial"/>
+          <w:sz w:val="24"/>
+          <w:szCs w:val="24"/>
+          <w:lang w:val="id-ID"/>
+        </w:rPr>
+        <w:t>, yaitu ..........</w:t>
+      </w:r>
+    </w:p>
+    <w:p>
+      <w:pPr>
         <w:pStyle w:val="Heading3"/>
         <w:numPr>
           <w:ilvl w:val="2"/>
@@ -2209,7 +2904,21 @@
         <w:rPr>
           <w:lang w:val="id-ID"/>
         </w:rPr>
-        <w:t>Rancangan Halama Pasien</w:t>
+        <w:t>Rancangan Halama</w:t>
+      </w:r>
+      <w:r>
+        <w:rPr>
+          <w:lang w:val="id-ID"/>
+        </w:rPr>
+        <w:t>n</w:t>
+      </w:r>
+      <w:bookmarkStart w:id="0" w:name="_GoBack"/>
+      <w:bookmarkEnd w:id="0"/>
+      <w:r>
+        <w:rPr>
+          <w:lang w:val="id-ID"/>
+        </w:rPr>
+        <w:t xml:space="preserve"> Pasien</w:t>
       </w:r>
     </w:p>
     <w:p>
@@ -7405,7 +8114,7 @@
 </file>
 
 <file path=customXml/itemProps1.xml><?xml version="1.0" encoding="utf-8"?>
-<ds:datastoreItem xmlns:ds="http://schemas.openxmlformats.org/officeDocument/2006/customXml" ds:itemID="{E79240ED-4615-4A90-8C9C-AF0F545A94B0}">
+<ds:datastoreItem xmlns:ds="http://schemas.openxmlformats.org/officeDocument/2006/customXml" ds:itemID="{386A2CC5-C0E0-4E3C-A8BF-A99850924F64}">
   <ds:schemaRefs>
     <ds:schemaRef ds:uri="http://schemas.openxmlformats.org/officeDocument/2006/bibliography"/>
   </ds:schemaRefs>

</xml_diff>